<commit_message>
modeling part in report
</commit_message>
<xml_diff>
--- a/Documents/Sprint8 - Final Report - The FineTuners.docx
+++ b/Documents/Sprint8 - Final Report - The FineTuners.docx
@@ -214,7 +214,6 @@
         </w:rPr>
         <w:t xml:space="preserve"> </w:t>
       </w:r>
-      <w:proofErr w:type="spellStart"/>
       <w:r>
         <w:rPr>
           <w:rFonts w:ascii="Times New Roman" w:hAnsi="Times New Roman" w:cs="Times New Roman"/>
@@ -222,9 +221,9 @@
           <w:szCs w:val="36"/>
           <w:lang w:val="en-US"/>
         </w:rPr>
-        <w:t>Cem</w:t>
-      </w:r>
-      <w:proofErr w:type="spellEnd"/>
+        <w:t xml:space="preserve">Cem </w:t>
+      </w:r>
+      <w:proofErr w:type="spellStart"/>
       <w:r>
         <w:rPr>
           <w:rFonts w:ascii="Times New Roman" w:hAnsi="Times New Roman" w:cs="Times New Roman"/>
@@ -232,8 +231,9 @@
           <w:szCs w:val="36"/>
           <w:lang w:val="en-US"/>
         </w:rPr>
-        <w:t xml:space="preserve"> Akuras</w:t>
-      </w:r>
+        <w:t>Akuras</w:t>
+      </w:r>
+      <w:proofErr w:type="spellEnd"/>
     </w:p>
     <w:p>
       <w:pPr>
@@ -8284,310 +8284,6 @@
         </w:rPr>
         <w:t>recommendations.</w:t>
       </w:r>
-    </w:p>
-    <w:p>
-      <w:pPr>
-        <w:spacing w:before="180" w:after="0" w:line="360" w:lineRule="auto"/>
-        <w:jc w:val="both"/>
-        <w:rPr>
-          <w:rFonts w:ascii="Times New Roman" w:eastAsia="Times New Roman" w:hAnsi="Times New Roman" w:cs="Times New Roman"/>
-          <w:color w:val="111111"/>
-          <w:kern w:val="36"/>
-          <w:sz w:val="24"/>
-          <w:szCs w:val="24"/>
-          <w:lang w:eastAsia="en-IN"/>
-        </w:rPr>
-      </w:pPr>
-    </w:p>
-    <w:p>
-      <w:pPr>
-        <w:spacing w:before="180" w:after="0" w:line="360" w:lineRule="auto"/>
-        <w:jc w:val="both"/>
-        <w:rPr>
-          <w:rFonts w:ascii="Times New Roman" w:eastAsia="Times New Roman" w:hAnsi="Times New Roman" w:cs="Times New Roman"/>
-          <w:color w:val="111111"/>
-          <w:kern w:val="36"/>
-          <w:sz w:val="24"/>
-          <w:szCs w:val="24"/>
-          <w:lang w:eastAsia="en-IN"/>
-        </w:rPr>
-      </w:pPr>
-    </w:p>
-    <w:p>
-      <w:pPr>
-        <w:spacing w:before="180" w:after="0" w:line="360" w:lineRule="auto"/>
-        <w:jc w:val="both"/>
-        <w:rPr>
-          <w:rFonts w:ascii="Times New Roman" w:eastAsia="Times New Roman" w:hAnsi="Times New Roman" w:cs="Times New Roman"/>
-          <w:color w:val="111111"/>
-          <w:kern w:val="36"/>
-          <w:sz w:val="24"/>
-          <w:szCs w:val="24"/>
-          <w:lang w:eastAsia="en-IN"/>
-        </w:rPr>
-      </w:pPr>
-    </w:p>
-    <w:p>
-      <w:pPr>
-        <w:spacing w:before="180" w:after="0" w:line="360" w:lineRule="auto"/>
-        <w:jc w:val="both"/>
-        <w:rPr>
-          <w:rFonts w:ascii="Times New Roman" w:eastAsia="Times New Roman" w:hAnsi="Times New Roman" w:cs="Times New Roman"/>
-          <w:color w:val="111111"/>
-          <w:kern w:val="36"/>
-          <w:sz w:val="24"/>
-          <w:szCs w:val="24"/>
-          <w:lang w:eastAsia="en-IN"/>
-        </w:rPr>
-      </w:pPr>
-    </w:p>
-    <w:p>
-      <w:pPr>
-        <w:spacing w:before="180" w:after="0" w:line="360" w:lineRule="auto"/>
-        <w:jc w:val="both"/>
-        <w:rPr>
-          <w:rFonts w:ascii="Times New Roman" w:eastAsia="Times New Roman" w:hAnsi="Times New Roman" w:cs="Times New Roman"/>
-          <w:color w:val="111111"/>
-          <w:kern w:val="36"/>
-          <w:sz w:val="24"/>
-          <w:szCs w:val="24"/>
-          <w:lang w:eastAsia="en-IN"/>
-        </w:rPr>
-      </w:pPr>
-    </w:p>
-    <w:p>
-      <w:pPr>
-        <w:spacing w:before="180" w:after="0" w:line="360" w:lineRule="auto"/>
-        <w:jc w:val="both"/>
-        <w:rPr>
-          <w:rFonts w:ascii="Times New Roman" w:eastAsia="Times New Roman" w:hAnsi="Times New Roman" w:cs="Times New Roman"/>
-          <w:color w:val="111111"/>
-          <w:kern w:val="36"/>
-          <w:sz w:val="24"/>
-          <w:szCs w:val="24"/>
-          <w:lang w:eastAsia="en-IN"/>
-        </w:rPr>
-      </w:pPr>
-    </w:p>
-    <w:p>
-      <w:pPr>
-        <w:spacing w:before="180" w:after="0" w:line="360" w:lineRule="auto"/>
-        <w:jc w:val="both"/>
-        <w:rPr>
-          <w:rFonts w:ascii="Times New Roman" w:eastAsia="Times New Roman" w:hAnsi="Times New Roman" w:cs="Times New Roman"/>
-          <w:color w:val="111111"/>
-          <w:kern w:val="36"/>
-          <w:sz w:val="24"/>
-          <w:szCs w:val="24"/>
-          <w:lang w:eastAsia="en-IN"/>
-        </w:rPr>
-      </w:pPr>
-    </w:p>
-    <w:p>
-      <w:pPr>
-        <w:spacing w:before="180" w:after="0" w:line="360" w:lineRule="auto"/>
-        <w:jc w:val="both"/>
-        <w:rPr>
-          <w:rFonts w:ascii="Times New Roman" w:eastAsia="Times New Roman" w:hAnsi="Times New Roman" w:cs="Times New Roman"/>
-          <w:color w:val="111111"/>
-          <w:kern w:val="36"/>
-          <w:sz w:val="24"/>
-          <w:szCs w:val="24"/>
-          <w:lang w:eastAsia="en-IN"/>
-        </w:rPr>
-      </w:pPr>
-    </w:p>
-    <w:p>
-      <w:pPr>
-        <w:spacing w:before="180" w:after="0" w:line="360" w:lineRule="auto"/>
-        <w:jc w:val="both"/>
-        <w:rPr>
-          <w:rFonts w:ascii="Times New Roman" w:eastAsia="Times New Roman" w:hAnsi="Times New Roman" w:cs="Times New Roman"/>
-          <w:color w:val="111111"/>
-          <w:kern w:val="36"/>
-          <w:sz w:val="24"/>
-          <w:szCs w:val="24"/>
-          <w:lang w:eastAsia="en-IN"/>
-        </w:rPr>
-      </w:pPr>
-      <w:r>
-        <w:rPr>
-          <w:rFonts w:ascii="Times New Roman" w:eastAsia="Times New Roman" w:hAnsi="Times New Roman" w:cs="Times New Roman" w:hint="cs"/>
-          <w:color w:val="111111"/>
-          <w:kern w:val="36"/>
-          <w:sz w:val="24"/>
-          <w:szCs w:val="24"/>
-          <w:lang w:eastAsia="en-IN"/>
-        </w:rPr>
-        <w:lastRenderedPageBreak/>
-        <w:t xml:space="preserve">The final architecture is </w:t>
-      </w:r>
-      <w:r>
-        <w:rPr>
-          <w:rFonts w:ascii="Times New Roman" w:eastAsia="Times New Roman" w:hAnsi="Times New Roman" w:cs="Times New Roman" w:hint="cs"/>
-          <w:color w:val="111111"/>
-          <w:kern w:val="36"/>
-          <w:sz w:val="24"/>
-          <w:szCs w:val="24"/>
-          <w:lang w:eastAsia="en-IN"/>
-        </w:rPr>
-        <w:t>below:</w:t>
-      </w:r>
-    </w:p>
-    <w:p>
-      <w:pPr>
-        <w:spacing w:before="180" w:after="0" w:line="360" w:lineRule="auto"/>
-        <w:jc w:val="center"/>
-        <w:rPr>
-          <w:rFonts w:ascii="Times New Roman" w:hAnsi="Times New Roman" w:cs="Times New Roman"/>
-          <w:color w:val="111111"/>
-          <w:sz w:val="24"/>
-          <w:szCs w:val="24"/>
-          <w:u w:val="single"/>
-        </w:rPr>
-      </w:pPr>
-      <w:r>
-        <w:rPr>
-          <w:rFonts w:ascii="Times New Roman" w:hAnsi="Times New Roman" w:cs="Times New Roman" w:hint="cs"/>
-          <w:noProof/>
-          <w:color w:val="111111"/>
-          <w:sz w:val="24"/>
-          <w:szCs w:val="24"/>
-        </w:rPr>
-        <w:drawing>
-          <wp:inline distT="0" distB="0" distL="0" distR="0" wp14:anchorId="61D92286" wp14:editId="45962B3B">
-            <wp:extent cx="5727700" cy="4866409"/>
-            <wp:effectExtent l="133350" t="114300" r="120650" b="144145"/>
-            <wp:docPr id="2" name="Picture 2" descr="A diagram of a company&#10;&#10;Description automatically generated"/>
-            <wp:cNvGraphicFramePr>
-              <a:graphicFrameLocks xmlns:a="http://schemas.openxmlformats.org/drawingml/2006/main" noChangeAspect="1"/>
-            </wp:cNvGraphicFramePr>
-            <a:graphic xmlns:a="http://schemas.openxmlformats.org/drawingml/2006/main">
-              <a:graphicData uri="http://schemas.openxmlformats.org/drawingml/2006/picture">
-                <pic:pic xmlns:pic="http://schemas.openxmlformats.org/drawingml/2006/picture">
-                  <pic:nvPicPr>
-                    <pic:cNvPr id="2" name="Picture 2" descr="A diagram of a company&#10;&#10;Description automatically generated"/>
-                    <pic:cNvPicPr/>
-                  </pic:nvPicPr>
-                  <pic:blipFill>
-                    <a:blip r:embed="rId12">
-                      <a:extLst>
-                        <a:ext uri="{28A0092B-C50C-407E-A947-70E740481C1C}">
-                          <a14:useLocalDpi xmlns:a14="http://schemas.microsoft.com/office/drawing/2010/main" val="0"/>
-                        </a:ext>
-                      </a:extLst>
-                    </a:blip>
-                    <a:stretch>
-                      <a:fillRect/>
-                    </a:stretch>
-                  </pic:blipFill>
-                  <pic:spPr>
-                    <a:xfrm>
-                      <a:off x="0" y="0"/>
-                      <a:ext cx="5801049" cy="4928728"/>
-                    </a:xfrm>
-                    <a:prstGeom prst="rect">
-                      <a:avLst/>
-                    </a:prstGeom>
-                    <a:solidFill>
-                      <a:srgbClr val="FFFFFF">
-                        <a:shade val="85000"/>
-                      </a:srgbClr>
-                    </a:solidFill>
-                    <a:ln w="88900" cap="sq">
-                      <a:solidFill>
-                        <a:srgbClr val="FFFFFF"/>
-                      </a:solidFill>
-                      <a:miter lim="800000"/>
-                    </a:ln>
-                    <a:effectLst>
-                      <a:outerShdw blurRad="55000" dist="18000" dir="5400000" algn="tl" rotWithShape="0">
-                        <a:srgbClr val="000000">
-                          <a:alpha val="40000"/>
-                        </a:srgbClr>
-                      </a:outerShdw>
-                    </a:effectLst>
-                    <a:scene3d>
-                      <a:camera prst="orthographicFront"/>
-                      <a:lightRig rig="twoPt" dir="t">
-                        <a:rot lat="0" lon="0" rev="7200000"/>
-                      </a:lightRig>
-                    </a:scene3d>
-                    <a:sp3d>
-                      <a:bevelT w="25400" h="19050"/>
-                      <a:contourClr>
-                        <a:srgbClr val="FFFFFF"/>
-                      </a:contourClr>
-                    </a:sp3d>
-                  </pic:spPr>
-                </pic:pic>
-              </a:graphicData>
-            </a:graphic>
-          </wp:inline>
-        </w:drawing>
-      </w:r>
-      <w:r>
-        <w:rPr>
-          <w:rFonts w:ascii="Times New Roman" w:hAnsi="Times New Roman" w:cs="Times New Roman"/>
-          <w:b/>
-          <w:bCs/>
-          <w:i/>
-          <w:iCs/>
-          <w:color w:val="111111"/>
-        </w:rPr>
-        <w:t xml:space="preserve"> Illustration </w:t>
-      </w:r>
-      <w:r>
-        <w:rPr>
-          <w:rFonts w:ascii="Times New Roman" w:hAnsi="Times New Roman" w:cs="Times New Roman"/>
-          <w:b/>
-          <w:bCs/>
-          <w:i/>
-          <w:iCs/>
-          <w:color w:val="111111"/>
-        </w:rPr>
-        <w:t>5</w:t>
-      </w:r>
-      <w:r>
-        <w:rPr>
-          <w:rFonts w:ascii="Times New Roman" w:hAnsi="Times New Roman" w:cs="Times New Roman"/>
-          <w:b/>
-          <w:bCs/>
-          <w:i/>
-          <w:iCs/>
-          <w:color w:val="111111"/>
-        </w:rPr>
-        <w:t xml:space="preserve">: </w:t>
-      </w:r>
-      <w:r>
-        <w:rPr>
-          <w:rFonts w:ascii="Times New Roman" w:hAnsi="Times New Roman" w:cs="Times New Roman"/>
-          <w:i/>
-          <w:iCs/>
-          <w:color w:val="111111"/>
-        </w:rPr>
-        <w:t>Finalized</w:t>
-      </w:r>
-      <w:r>
-        <w:rPr>
-          <w:rFonts w:ascii="Times New Roman" w:hAnsi="Times New Roman" w:cs="Times New Roman"/>
-          <w:b/>
-          <w:bCs/>
-          <w:i/>
-          <w:iCs/>
-          <w:color w:val="111111"/>
-        </w:rPr>
-        <w:t xml:space="preserve"> </w:t>
-      </w:r>
-      <w:r>
-        <w:rPr>
-          <w:rFonts w:ascii="Times New Roman" w:hAnsi="Times New Roman" w:cs="Times New Roman"/>
-          <w:i/>
-          <w:iCs/>
-          <w:color w:val="111111"/>
-        </w:rPr>
-        <w:t>Architecture</w:t>
-      </w:r>
       <w:r>
         <w:rPr>
           <w:rFonts w:ascii="Times New Roman" w:hAnsi="Times New Roman" w:cs="Times New Roman" w:hint="cs"/>
@@ -9493,7 +9189,7 @@
                     </pic:cNvPicPr>
                   </pic:nvPicPr>
                   <pic:blipFill>
-                    <a:blip r:embed="rId13">
+                    <a:blip r:embed="rId12">
                       <a:extLst>
                         <a:ext uri="{28A0092B-C50C-407E-A947-70E740481C1C}">
                           <a14:useLocalDpi xmlns:a14="http://schemas.microsoft.com/office/drawing/2010/main" val="0"/>
@@ -9652,18 +9348,7 @@
           <w:szCs w:val="24"/>
           <w:lang w:eastAsia="en-IN"/>
         </w:rPr>
-        <w:t>', 'labels_topic_0_topic', and 'source</w:t>
-      </w:r>
-      <w:proofErr w:type="gramStart"/>
-      <w:r>
-        <w:rPr>
-          <w:rFonts w:ascii="Times New Roman" w:eastAsia="Times New Roman" w:hAnsi="Times New Roman" w:cs="Times New Roman"/>
-          <w:color w:val="111111"/>
-          <w:sz w:val="24"/>
-          <w:szCs w:val="24"/>
-          <w:lang w:eastAsia="en-IN"/>
-        </w:rPr>
-        <w:t>'</w:t>
+        <w:t>', 'labels_topic_0_topic', and 'source'</w:t>
       </w:r>
       <w:r>
         <w:rPr>
@@ -9685,7 +9370,6 @@
         </w:rPr>
         <w:t>.</w:t>
       </w:r>
-      <w:proofErr w:type="gramEnd"/>
     </w:p>
     <w:p>
       <w:pPr>
@@ -10026,7 +9710,7 @@
         </w:rPr>
         <w:lastRenderedPageBreak/>
         <w:drawing>
-          <wp:inline distT="0" distB="0" distL="0" distR="0" wp14:anchorId="316E1697" wp14:editId="519181AE">
+          <wp:inline distT="0" distB="0" distL="0" distR="0" wp14:anchorId="316E1697" wp14:editId="349D9C8E">
             <wp:extent cx="3429000" cy="2275205"/>
             <wp:effectExtent l="0" t="0" r="0" b="0"/>
             <wp:docPr id="16" name="Picture 16"/>
@@ -10043,7 +9727,7 @@
                     </pic:cNvPicPr>
                   </pic:nvPicPr>
                   <pic:blipFill>
-                    <a:blip r:embed="rId14" cstate="print">
+                    <a:blip r:embed="rId13" cstate="print">
                       <a:extLst>
                         <a:ext uri="{28A0092B-C50C-407E-A947-70E740481C1C}">
                           <a14:useLocalDpi xmlns:a14="http://schemas.microsoft.com/office/drawing/2010/main" val="0"/>
@@ -10220,7 +9904,7 @@
           <w:szCs w:val="24"/>
         </w:rPr>
         <w:drawing>
-          <wp:inline distT="0" distB="0" distL="0" distR="0" wp14:anchorId="676572D9" wp14:editId="720C010F">
+          <wp:inline distT="0" distB="0" distL="0" distR="0" wp14:anchorId="676572D9" wp14:editId="6A5E0974">
             <wp:extent cx="3374390" cy="2165985"/>
             <wp:effectExtent l="0" t="0" r="0" b="5715"/>
             <wp:docPr id="15" name="Picture 15"/>
@@ -10237,7 +9921,7 @@
                     </pic:cNvPicPr>
                   </pic:nvPicPr>
                   <pic:blipFill>
-                    <a:blip r:embed="rId15" cstate="print">
+                    <a:blip r:embed="rId14" cstate="print">
                       <a:extLst>
                         <a:ext uri="{28A0092B-C50C-407E-A947-70E740481C1C}">
                           <a14:useLocalDpi xmlns:a14="http://schemas.microsoft.com/office/drawing/2010/main" val="0"/>
@@ -10492,7 +10176,7 @@
                     </pic:cNvPicPr>
                   </pic:nvPicPr>
                   <pic:blipFill>
-                    <a:blip r:embed="rId16">
+                    <a:blip r:embed="rId15">
                       <a:extLst>
                         <a:ext uri="{28A0092B-C50C-407E-A947-70E740481C1C}">
                           <a14:useLocalDpi xmlns:a14="http://schemas.microsoft.com/office/drawing/2010/main" val="0"/>
@@ -10672,7 +10356,7 @@
                     </pic:cNvPicPr>
                   </pic:nvPicPr>
                   <pic:blipFill>
-                    <a:blip r:embed="rId17">
+                    <a:blip r:embed="rId16">
                       <a:extLst>
                         <a:ext uri="{28A0092B-C50C-407E-A947-70E740481C1C}">
                           <a14:useLocalDpi xmlns:a14="http://schemas.microsoft.com/office/drawing/2010/main" val="0"/>
@@ -10835,7 +10519,7 @@
         </w:rPr>
         <w:lastRenderedPageBreak/>
         <w:drawing>
-          <wp:inline distT="0" distB="0" distL="0" distR="0" wp14:anchorId="72E93742" wp14:editId="0106843E">
+          <wp:inline distT="0" distB="0" distL="0" distR="0" wp14:anchorId="72E93742" wp14:editId="7D9C25AB">
             <wp:extent cx="3265805" cy="2677795"/>
             <wp:effectExtent l="0" t="0" r="0" b="8255"/>
             <wp:docPr id="12" name="Picture 12"/>
@@ -10852,7 +10536,7 @@
                     </pic:cNvPicPr>
                   </pic:nvPicPr>
                   <pic:blipFill>
-                    <a:blip r:embed="rId18" cstate="print">
+                    <a:blip r:embed="rId17" cstate="print">
                       <a:extLst>
                         <a:ext uri="{28A0092B-C50C-407E-A947-70E740481C1C}">
                           <a14:useLocalDpi xmlns:a14="http://schemas.microsoft.com/office/drawing/2010/main" val="0"/>
@@ -11086,7 +10770,7 @@
           <w:lang w:eastAsia="en-IN"/>
         </w:rPr>
         <w:drawing>
-          <wp:inline distT="0" distB="0" distL="0" distR="0" wp14:anchorId="77F9D73C" wp14:editId="0A79E302">
+          <wp:inline distT="0" distB="0" distL="0" distR="0" wp14:anchorId="77F9D73C" wp14:editId="49773795">
             <wp:extent cx="3363595" cy="2329815"/>
             <wp:effectExtent l="0" t="0" r="8255" b="0"/>
             <wp:docPr id="11" name="Picture 11" descr="A graph of a problem"/>
@@ -11103,7 +10787,7 @@
                     </pic:cNvPicPr>
                   </pic:nvPicPr>
                   <pic:blipFill>
-                    <a:blip r:embed="rId19" cstate="print">
+                    <a:blip r:embed="rId18" cstate="print">
                       <a:extLst>
                         <a:ext uri="{28A0092B-C50C-407E-A947-70E740481C1C}">
                           <a14:useLocalDpi xmlns:a14="http://schemas.microsoft.com/office/drawing/2010/main" val="0"/>
@@ -11346,7 +11030,7 @@
           <w:lang w:eastAsia="en-IN"/>
         </w:rPr>
         <w:drawing>
-          <wp:inline distT="0" distB="0" distL="0" distR="0" wp14:anchorId="46C3072B" wp14:editId="4F8A5F61">
+          <wp:inline distT="0" distB="0" distL="0" distR="0" wp14:anchorId="46C3072B" wp14:editId="2A5CE984">
             <wp:extent cx="3145790" cy="2525395"/>
             <wp:effectExtent l="0" t="0" r="0" b="8255"/>
             <wp:docPr id="10" name="Picture 10" descr="A blue and grey squares"/>
@@ -11363,7 +11047,7 @@
                     </pic:cNvPicPr>
                   </pic:nvPicPr>
                   <pic:blipFill>
-                    <a:blip r:embed="rId20" cstate="print">
+                    <a:blip r:embed="rId19" cstate="print">
                       <a:extLst>
                         <a:ext uri="{28A0092B-C50C-407E-A947-70E740481C1C}">
                           <a14:useLocalDpi xmlns:a14="http://schemas.microsoft.com/office/drawing/2010/main" val="0"/>
@@ -11590,7 +11274,7 @@
                     </pic:cNvPicPr>
                   </pic:nvPicPr>
                   <pic:blipFill>
-                    <a:blip r:embed="rId21">
+                    <a:blip r:embed="rId20">
                       <a:extLst>
                         <a:ext uri="{28A0092B-C50C-407E-A947-70E740481C1C}">
                           <a14:useLocalDpi xmlns:a14="http://schemas.microsoft.com/office/drawing/2010/main" val="0"/>
@@ -11855,7 +11539,7 @@
           <w:lang w:eastAsia="en-IN"/>
         </w:rPr>
         <w:drawing>
-          <wp:inline distT="0" distB="0" distL="0" distR="0" wp14:anchorId="10049BC5" wp14:editId="0BD6EE8D">
+          <wp:inline distT="0" distB="0" distL="0" distR="0" wp14:anchorId="10049BC5" wp14:editId="39CDE1D1">
             <wp:extent cx="2775585" cy="2449195"/>
             <wp:effectExtent l="0" t="0" r="5715" b="8255"/>
             <wp:docPr id="8" name="Picture 8" descr="A close-up of a screen"/>
@@ -11872,7 +11556,7 @@
                     </pic:cNvPicPr>
                   </pic:nvPicPr>
                   <pic:blipFill>
-                    <a:blip r:embed="rId22" cstate="print">
+                    <a:blip r:embed="rId21" cstate="print">
                       <a:extLst>
                         <a:ext uri="{28A0092B-C50C-407E-A947-70E740481C1C}">
                           <a14:useLocalDpi xmlns:a14="http://schemas.microsoft.com/office/drawing/2010/main" val="0"/>
@@ -12224,29 +11908,7 @@
           <w:szCs w:val="24"/>
           <w:lang w:eastAsia="en-IN"/>
         </w:rPr>
-        <w:t xml:space="preserve">Data Preparation is a vital step in ensuring the quality and relevance of data for analysis. In the Tweet2GPT project, it is decided to use entire dataset for the analysis without restricting it to a specific </w:t>
-      </w:r>
-      <w:proofErr w:type="gramStart"/>
-      <w:r>
-        <w:rPr>
-          <w:rFonts w:ascii="Times New Roman" w:eastAsia="Times New Roman" w:hAnsi="Times New Roman" w:cs="Times New Roman" w:hint="cs"/>
-          <w:color w:val="111111"/>
-          <w:sz w:val="24"/>
-          <w:szCs w:val="24"/>
-          <w:lang w:eastAsia="en-IN"/>
-        </w:rPr>
-        <w:t>time period</w:t>
-      </w:r>
-      <w:proofErr w:type="gramEnd"/>
-      <w:r>
-        <w:rPr>
-          <w:rFonts w:ascii="Times New Roman" w:eastAsia="Times New Roman" w:hAnsi="Times New Roman" w:cs="Times New Roman" w:hint="cs"/>
-          <w:color w:val="111111"/>
-          <w:sz w:val="24"/>
-          <w:szCs w:val="24"/>
-          <w:lang w:eastAsia="en-IN"/>
-        </w:rPr>
-        <w:t xml:space="preserve"> or subset. This approach was chosen to ensure a comprehensive examination of all available data, providing a complete overview of customer feedback and sentiments across different timeframes and topics.</w:t>
+        <w:t>Data Preparation is a vital step in ensuring the quality and relevance of data for analysis. In the Tweet2GPT project, it is decided to use entire dataset for the analysis without restricting it to a specific time period or subset. This approach was chosen to ensure a comprehensive examination of all available data, providing a complete overview of customer feedback and sentiments across different timeframes and topics.</w:t>
       </w:r>
     </w:p>
     <w:p>
@@ -13720,7 +13382,7 @@
                     </pic:cNvPicPr>
                   </pic:nvPicPr>
                   <pic:blipFill>
-                    <a:blip r:embed="rId23">
+                    <a:blip r:embed="rId22">
                       <a:extLst>
                         <a:ext uri="{28A0092B-C50C-407E-A947-70E740481C1C}">
                           <a14:useLocalDpi xmlns:a14="http://schemas.microsoft.com/office/drawing/2010/main" val="0"/>
@@ -14033,7 +13695,7 @@
                     </pic:cNvPicPr>
                   </pic:nvPicPr>
                   <pic:blipFill>
-                    <a:blip r:embed="rId24" cstate="print">
+                    <a:blip r:embed="rId23" cstate="print">
                       <a:extLst>
                         <a:ext uri="{28A0092B-C50C-407E-A947-70E740481C1C}">
                           <a14:useLocalDpi xmlns:a14="http://schemas.microsoft.com/office/drawing/2010/main" val="0"/>
@@ -14655,7 +14317,6 @@
         <w:rPr>
           <w:sz w:val="28"/>
           <w:szCs w:val="28"/>
-          <w:highlight w:val="yellow"/>
         </w:rPr>
         <w:t>3. MODELLING</w:t>
       </w:r>
@@ -14663,14 +14324,702 @@
     </w:p>
     <w:p>
       <w:pPr>
-        <w:spacing w:line="360" w:lineRule="auto"/>
-        <w:jc w:val="both"/>
-        <w:rPr>
-          <w:rFonts w:ascii="Times New Roman" w:hAnsi="Times New Roman" w:cs="Times New Roman"/>
-          <w:sz w:val="24"/>
-          <w:szCs w:val="24"/>
-        </w:rPr>
-      </w:pPr>
+        <w:spacing w:line="240" w:lineRule="auto"/>
+        <w:jc w:val="both"/>
+        <w:rPr>
+          <w:rFonts w:ascii="Times New Roman" w:eastAsia="Times New Roman" w:hAnsi="Times New Roman" w:cs="Times New Roman"/>
+          <w:color w:val="111111"/>
+          <w:sz w:val="24"/>
+          <w:szCs w:val="24"/>
+          <w:lang w:eastAsia="en-IN"/>
+        </w:rPr>
+      </w:pPr>
+      <w:r>
+        <w:rPr>
+          <w:rFonts w:ascii="Times New Roman" w:eastAsia="Times New Roman" w:hAnsi="Times New Roman" w:cs="Times New Roman"/>
+          <w:color w:val="111111"/>
+          <w:sz w:val="24"/>
+          <w:szCs w:val="24"/>
+          <w:lang w:eastAsia="en-IN"/>
+        </w:rPr>
+        <w:t>This chapter delves into the models use</w:t>
+      </w:r>
+      <w:r>
+        <w:rPr>
+          <w:rFonts w:ascii="Times New Roman" w:eastAsia="Times New Roman" w:hAnsi="Times New Roman" w:cs="Times New Roman"/>
+          <w:color w:val="111111"/>
+          <w:sz w:val="24"/>
+          <w:szCs w:val="24"/>
+          <w:lang w:eastAsia="en-IN"/>
+        </w:rPr>
+        <w:t>d and the general workflow which starts with</w:t>
+      </w:r>
+      <w:r>
+        <w:rPr>
+          <w:rFonts w:ascii="Times New Roman" w:eastAsia="Times New Roman" w:hAnsi="Times New Roman" w:cs="Times New Roman"/>
+          <w:color w:val="111111"/>
+          <w:sz w:val="24"/>
+          <w:szCs w:val="24"/>
+          <w:lang w:eastAsia="en-IN"/>
+        </w:rPr>
+        <w:t xml:space="preserve"> the extraction of daily tweets using Python and the </w:t>
+      </w:r>
+      <w:r>
+        <w:rPr>
+          <w:rFonts w:ascii="Times New Roman" w:eastAsia="Times New Roman" w:hAnsi="Times New Roman" w:cs="Times New Roman"/>
+          <w:color w:val="111111"/>
+          <w:sz w:val="24"/>
+          <w:szCs w:val="24"/>
+          <w:lang w:eastAsia="en-IN"/>
+        </w:rPr>
+        <w:t xml:space="preserve">Twitter API and continues by checking the </w:t>
+      </w:r>
+      <w:r>
+        <w:rPr>
+          <w:rFonts w:ascii="Times New Roman" w:eastAsia="Times New Roman" w:hAnsi="Times New Roman" w:cs="Times New Roman"/>
+          <w:color w:val="111111"/>
+          <w:sz w:val="24"/>
+          <w:szCs w:val="24"/>
+          <w:lang w:eastAsia="en-IN"/>
+        </w:rPr>
+        <w:t xml:space="preserve">content of the messages to gauge customer sentiment and identify common </w:t>
+      </w:r>
+      <w:r>
+        <w:rPr>
+          <w:rFonts w:ascii="Times New Roman" w:eastAsia="Times New Roman" w:hAnsi="Times New Roman" w:cs="Times New Roman"/>
+          <w:color w:val="111111"/>
+          <w:sz w:val="24"/>
+          <w:szCs w:val="24"/>
+          <w:lang w:eastAsia="en-IN"/>
+        </w:rPr>
+        <w:t>complaints</w:t>
+      </w:r>
+      <w:r>
+        <w:rPr>
+          <w:rFonts w:ascii="Times New Roman" w:eastAsia="Times New Roman" w:hAnsi="Times New Roman" w:cs="Times New Roman"/>
+          <w:color w:val="111111"/>
+          <w:sz w:val="24"/>
+          <w:szCs w:val="24"/>
+          <w:lang w:eastAsia="en-IN"/>
+        </w:rPr>
+        <w:t>.</w:t>
+      </w:r>
+    </w:p>
+    <w:p>
+      <w:pPr>
+        <w:pStyle w:val="Heading1"/>
+        <w:spacing w:before="0" w:beforeAutospacing="0" w:after="120" w:afterAutospacing="0"/>
+        <w:rPr>
+          <w:color w:val="111111"/>
+          <w:sz w:val="24"/>
+          <w:szCs w:val="24"/>
+        </w:rPr>
+      </w:pPr>
+      <w:r>
+        <w:rPr>
+          <w:color w:val="111111"/>
+          <w:sz w:val="24"/>
+          <w:szCs w:val="24"/>
+        </w:rPr>
+        <w:t xml:space="preserve">3.1 </w:t>
+      </w:r>
+      <w:r>
+        <w:rPr>
+          <w:color w:val="111111"/>
+          <w:sz w:val="24"/>
+          <w:szCs w:val="24"/>
+        </w:rPr>
+        <w:t>Pre-Processing</w:t>
+      </w:r>
+    </w:p>
+    <w:p>
+      <w:pPr>
+        <w:rPr>
+          <w:rFonts w:ascii="Times New Roman" w:hAnsi="Times New Roman" w:cs="Times New Roman"/>
+          <w:sz w:val="24"/>
+          <w:szCs w:val="24"/>
+          <w:lang w:eastAsia="en-IN"/>
+        </w:rPr>
+      </w:pPr>
+      <w:r>
+        <w:rPr>
+          <w:rFonts w:ascii="Times New Roman" w:hAnsi="Times New Roman" w:cs="Times New Roman"/>
+          <w:sz w:val="24"/>
+          <w:szCs w:val="24"/>
+          <w:lang w:eastAsia="en-IN"/>
+        </w:rPr>
+        <w:t xml:space="preserve">The first step in the process involves pre-processing the tweets to filter out irrelevant data. Tweets that come directly from the train service provider’s account, @TLRailUK, are excluded, as the team is interested in customer-generated content. </w:t>
+      </w:r>
+      <w:r>
+        <w:rPr>
+          <w:rFonts w:ascii="Times New Roman" w:hAnsi="Times New Roman" w:cs="Times New Roman"/>
+          <w:sz w:val="24"/>
+          <w:szCs w:val="24"/>
+          <w:lang w:eastAsia="en-IN"/>
+        </w:rPr>
+        <w:t xml:space="preserve">@TLRailUK posts announcements, PR related tweets, schedule changes, none of which is relevant to the </w:t>
+      </w:r>
+      <w:r>
+        <w:rPr>
+          <w:rFonts w:ascii="Times New Roman" w:hAnsi="Times New Roman" w:cs="Times New Roman"/>
+          <w:sz w:val="24"/>
+          <w:szCs w:val="24"/>
+          <w:lang w:eastAsia="en-IN"/>
+        </w:rPr>
+        <w:t>final product the end user needs</w:t>
+      </w:r>
+    </w:p>
+    <w:p>
+      <w:pPr>
+        <w:rPr>
+          <w:rFonts w:ascii="Times New Roman" w:hAnsi="Times New Roman" w:cs="Times New Roman"/>
+          <w:sz w:val="24"/>
+          <w:szCs w:val="24"/>
+          <w:lang w:eastAsia="en-IN"/>
+        </w:rPr>
+      </w:pPr>
+      <w:r>
+        <w:rPr>
+          <w:rFonts w:ascii="Times New Roman" w:hAnsi="Times New Roman" w:cs="Times New Roman"/>
+          <w:sz w:val="24"/>
+          <w:szCs w:val="24"/>
+          <w:lang w:eastAsia="en-IN"/>
+        </w:rPr>
+        <w:t>Additionally, tweets that mention delays are removed from the dataset because the maintenance team already has delay data from operational reports</w:t>
+      </w:r>
+      <w:r>
+        <w:rPr>
+          <w:rFonts w:ascii="Times New Roman" w:hAnsi="Times New Roman" w:cs="Times New Roman"/>
+          <w:sz w:val="24"/>
+          <w:szCs w:val="24"/>
+          <w:lang w:eastAsia="en-IN"/>
+        </w:rPr>
+        <w:t xml:space="preserve">. The tweets about delays have subjective and often incorrect information does not lead to </w:t>
+      </w:r>
+      <w:r>
+        <w:rPr>
+          <w:rFonts w:ascii="Times New Roman" w:hAnsi="Times New Roman" w:cs="Times New Roman"/>
+          <w:sz w:val="24"/>
+          <w:szCs w:val="24"/>
+          <w:lang w:eastAsia="en-IN"/>
+        </w:rPr>
+        <w:t xml:space="preserve">actionable feedback </w:t>
+      </w:r>
+      <w:r>
+        <w:rPr>
+          <w:rFonts w:ascii="Times New Roman" w:hAnsi="Times New Roman" w:cs="Times New Roman"/>
+          <w:sz w:val="24"/>
+          <w:szCs w:val="24"/>
+          <w:lang w:eastAsia="en-IN"/>
+        </w:rPr>
+        <w:t>and</w:t>
+      </w:r>
+      <w:r>
+        <w:rPr>
+          <w:rFonts w:ascii="Times New Roman" w:hAnsi="Times New Roman" w:cs="Times New Roman"/>
+          <w:sz w:val="24"/>
+          <w:szCs w:val="24"/>
+          <w:lang w:eastAsia="en-IN"/>
+        </w:rPr>
+        <w:t xml:space="preserve"> service improvements.</w:t>
+      </w:r>
+    </w:p>
+    <w:p>
+      <w:pPr>
+        <w:pStyle w:val="Heading1"/>
+        <w:spacing w:before="0" w:beforeAutospacing="0" w:after="120" w:afterAutospacing="0"/>
+        <w:rPr>
+          <w:color w:val="111111"/>
+          <w:sz w:val="24"/>
+          <w:szCs w:val="24"/>
+        </w:rPr>
+      </w:pPr>
+      <w:r>
+        <w:rPr>
+          <w:color w:val="111111"/>
+          <w:sz w:val="24"/>
+          <w:szCs w:val="24"/>
+        </w:rPr>
+        <w:t>3.</w:t>
+      </w:r>
+      <w:r>
+        <w:rPr>
+          <w:color w:val="111111"/>
+          <w:sz w:val="24"/>
+          <w:szCs w:val="24"/>
+        </w:rPr>
+        <w:t>2</w:t>
+      </w:r>
+      <w:r>
+        <w:rPr>
+          <w:color w:val="111111"/>
+          <w:sz w:val="24"/>
+          <w:szCs w:val="24"/>
+        </w:rPr>
+        <w:t xml:space="preserve"> </w:t>
+      </w:r>
+      <w:r>
+        <w:rPr>
+          <w:color w:val="111111"/>
+          <w:sz w:val="24"/>
+          <w:szCs w:val="24"/>
+        </w:rPr>
+        <w:t>Irony Detection</w:t>
+      </w:r>
+    </w:p>
+    <w:p>
+      <w:pPr>
+        <w:rPr>
+          <w:rFonts w:ascii="Times New Roman" w:hAnsi="Times New Roman" w:cs="Times New Roman"/>
+          <w:sz w:val="24"/>
+          <w:szCs w:val="24"/>
+          <w:lang w:eastAsia="en-IN"/>
+        </w:rPr>
+      </w:pPr>
+      <w:r>
+        <w:rPr>
+          <w:rFonts w:ascii="Times New Roman" w:hAnsi="Times New Roman" w:cs="Times New Roman"/>
+          <w:sz w:val="24"/>
+          <w:szCs w:val="24"/>
+          <w:lang w:eastAsia="en-IN"/>
+        </w:rPr>
+        <w:t xml:space="preserve">For irony detection, the team uses the </w:t>
+      </w:r>
+      <w:proofErr w:type="spellStart"/>
+      <w:r>
+        <w:rPr>
+          <w:rFonts w:ascii="Times New Roman" w:hAnsi="Times New Roman" w:cs="Times New Roman"/>
+          <w:sz w:val="24"/>
+          <w:szCs w:val="24"/>
+          <w:lang w:eastAsia="en-IN"/>
+        </w:rPr>
+        <w:t>TweetNLP</w:t>
+      </w:r>
+      <w:proofErr w:type="spellEnd"/>
+      <w:r>
+        <w:rPr>
+          <w:rFonts w:ascii="Times New Roman" w:hAnsi="Times New Roman" w:cs="Times New Roman"/>
+          <w:sz w:val="24"/>
+          <w:szCs w:val="24"/>
+          <w:lang w:eastAsia="en-IN"/>
+        </w:rPr>
+        <w:t xml:space="preserve"> library. This tool is crucial for identifying irony in tweets—where customers may express dissatisfaction through seemingly positive language, which could be misconstrued by standard sentiment analysis algorithms. By employing this specialized NLP tool, the team ensures they accurately capture the true sentiment behind customer feedback.</w:t>
+      </w:r>
+      <w:r>
+        <w:rPr>
+          <w:rFonts w:ascii="Times New Roman" w:hAnsi="Times New Roman" w:cs="Times New Roman"/>
+          <w:sz w:val="24"/>
+          <w:szCs w:val="24"/>
+          <w:lang w:eastAsia="en-IN"/>
+        </w:rPr>
+        <w:t xml:space="preserve"> </w:t>
+      </w:r>
+      <w:r>
+        <w:rPr>
+          <w:rFonts w:ascii="Times New Roman" w:hAnsi="Times New Roman" w:cs="Times New Roman"/>
+          <w:sz w:val="24"/>
+          <w:szCs w:val="24"/>
+          <w:lang w:eastAsia="en-IN"/>
+        </w:rPr>
+        <w:t xml:space="preserve">Tweets marked with 'irony' are given special attention in the categorization process to ensure that the customer’s true sentiment is understood, </w:t>
+      </w:r>
+      <w:r>
+        <w:rPr>
+          <w:rFonts w:ascii="Times New Roman" w:hAnsi="Times New Roman" w:cs="Times New Roman"/>
+          <w:sz w:val="24"/>
+          <w:szCs w:val="24"/>
+          <w:lang w:eastAsia="en-IN"/>
+        </w:rPr>
+        <w:lastRenderedPageBreak/>
+        <w:t>avoiding the misinterpretation that can occur with literal analysis.</w:t>
+      </w:r>
+      <w:r>
+        <w:rPr>
+          <w:rFonts w:ascii="Times New Roman" w:hAnsi="Times New Roman" w:cs="Times New Roman"/>
+          <w:sz w:val="24"/>
+          <w:szCs w:val="24"/>
+          <w:lang w:eastAsia="en-IN"/>
+        </w:rPr>
+        <w:t xml:space="preserve"> The non-ironic tweets</w:t>
+      </w:r>
+      <w:r>
+        <w:rPr>
+          <w:rFonts w:ascii="Times New Roman" w:hAnsi="Times New Roman" w:cs="Times New Roman"/>
+          <w:sz w:val="24"/>
+          <w:szCs w:val="24"/>
+          <w:lang w:eastAsia="en-IN"/>
+        </w:rPr>
+        <w:t xml:space="preserve"> will go to the sentiment analysis model.</w:t>
+      </w:r>
+    </w:p>
+    <w:p>
+      <w:pPr>
+        <w:pStyle w:val="Heading1"/>
+        <w:spacing w:before="0" w:beforeAutospacing="0" w:after="120" w:afterAutospacing="0"/>
+        <w:rPr>
+          <w:color w:val="111111"/>
+          <w:sz w:val="24"/>
+          <w:szCs w:val="24"/>
+        </w:rPr>
+      </w:pPr>
+      <w:r>
+        <w:rPr>
+          <w:color w:val="111111"/>
+          <w:sz w:val="24"/>
+          <w:szCs w:val="24"/>
+        </w:rPr>
+        <w:t>3.</w:t>
+      </w:r>
+      <w:r>
+        <w:rPr>
+          <w:color w:val="111111"/>
+          <w:sz w:val="24"/>
+          <w:szCs w:val="24"/>
+        </w:rPr>
+        <w:t>3</w:t>
+      </w:r>
+      <w:r>
+        <w:rPr>
+          <w:color w:val="111111"/>
+          <w:sz w:val="24"/>
+          <w:szCs w:val="24"/>
+        </w:rPr>
+        <w:t xml:space="preserve"> </w:t>
+      </w:r>
+      <w:r>
+        <w:rPr>
+          <w:color w:val="111111"/>
+          <w:sz w:val="24"/>
+          <w:szCs w:val="24"/>
+        </w:rPr>
+        <w:t>Sentiment Analysis</w:t>
+      </w:r>
+    </w:p>
+    <w:p>
+      <w:pPr>
+        <w:rPr>
+          <w:rFonts w:ascii="Times New Roman" w:hAnsi="Times New Roman" w:cs="Times New Roman"/>
+          <w:sz w:val="24"/>
+          <w:szCs w:val="24"/>
+          <w:lang w:eastAsia="en-IN"/>
+        </w:rPr>
+      </w:pPr>
+      <w:proofErr w:type="spellStart"/>
+      <w:r>
+        <w:rPr>
+          <w:rFonts w:ascii="Times New Roman" w:hAnsi="Times New Roman" w:cs="Times New Roman"/>
+          <w:sz w:val="24"/>
+          <w:szCs w:val="24"/>
+          <w:lang w:eastAsia="en-IN"/>
+        </w:rPr>
+        <w:t>TweetNLP</w:t>
+      </w:r>
+      <w:proofErr w:type="spellEnd"/>
+      <w:r>
+        <w:rPr>
+          <w:rFonts w:ascii="Times New Roman" w:hAnsi="Times New Roman" w:cs="Times New Roman"/>
+          <w:sz w:val="24"/>
+          <w:szCs w:val="24"/>
+          <w:lang w:eastAsia="en-IN"/>
+        </w:rPr>
+        <w:t xml:space="preserve"> library is used also for the sentiment analysis. </w:t>
+      </w:r>
+      <w:r>
+        <w:rPr>
+          <w:rFonts w:ascii="Times New Roman" w:hAnsi="Times New Roman" w:cs="Times New Roman"/>
+          <w:sz w:val="24"/>
+          <w:szCs w:val="24"/>
+          <w:lang w:eastAsia="en-IN"/>
+        </w:rPr>
+        <w:t xml:space="preserve">This library has been trained specifically on tweets and it has resulted to be quite good in determining the sentiment of the text. </w:t>
+      </w:r>
+      <w:r>
+        <w:rPr>
+          <w:rFonts w:ascii="Times New Roman" w:hAnsi="Times New Roman" w:cs="Times New Roman"/>
+          <w:sz w:val="24"/>
+          <w:szCs w:val="24"/>
+          <w:lang w:eastAsia="en-IN"/>
+        </w:rPr>
+        <w:t>The positive and neutral tweets are removed while the negative tweets are kept</w:t>
+      </w:r>
+      <w:r>
+        <w:rPr>
+          <w:rFonts w:ascii="Times New Roman" w:hAnsi="Times New Roman" w:cs="Times New Roman"/>
+          <w:sz w:val="24"/>
+          <w:szCs w:val="24"/>
+          <w:lang w:eastAsia="en-IN"/>
+        </w:rPr>
+        <w:t xml:space="preserve"> </w:t>
+      </w:r>
+      <w:proofErr w:type="gramStart"/>
+      <w:r>
+        <w:rPr>
+          <w:rFonts w:ascii="Times New Roman" w:hAnsi="Times New Roman" w:cs="Times New Roman"/>
+          <w:sz w:val="24"/>
+          <w:szCs w:val="24"/>
+          <w:lang w:eastAsia="en-IN"/>
+        </w:rPr>
+        <w:t>to be</w:t>
+      </w:r>
+      <w:proofErr w:type="gramEnd"/>
+      <w:r>
+        <w:rPr>
+          <w:rFonts w:ascii="Times New Roman" w:hAnsi="Times New Roman" w:cs="Times New Roman"/>
+          <w:sz w:val="24"/>
+          <w:szCs w:val="24"/>
+          <w:lang w:eastAsia="en-IN"/>
+        </w:rPr>
+        <w:t xml:space="preserve"> merged with the ironic tweets and analysed further. </w:t>
+      </w:r>
+    </w:p>
+    <w:p>
+      <w:pPr>
+        <w:pStyle w:val="Heading1"/>
+        <w:spacing w:before="0" w:beforeAutospacing="0" w:after="120" w:afterAutospacing="0"/>
+        <w:rPr>
+          <w:color w:val="111111"/>
+          <w:sz w:val="24"/>
+          <w:szCs w:val="24"/>
+        </w:rPr>
+      </w:pPr>
+      <w:r>
+        <w:rPr>
+          <w:color w:val="111111"/>
+          <w:sz w:val="24"/>
+          <w:szCs w:val="24"/>
+        </w:rPr>
+        <w:t>3.</w:t>
+      </w:r>
+      <w:r>
+        <w:rPr>
+          <w:color w:val="111111"/>
+          <w:sz w:val="24"/>
+          <w:szCs w:val="24"/>
+        </w:rPr>
+        <w:t>4</w:t>
+      </w:r>
+      <w:r>
+        <w:rPr>
+          <w:color w:val="111111"/>
+          <w:sz w:val="24"/>
+          <w:szCs w:val="24"/>
+        </w:rPr>
+        <w:t xml:space="preserve"> </w:t>
+      </w:r>
+      <w:r>
+        <w:rPr>
+          <w:color w:val="111111"/>
+          <w:sz w:val="24"/>
+          <w:szCs w:val="24"/>
+        </w:rPr>
+        <w:t>ChatGPT suggestions</w:t>
+      </w:r>
+    </w:p>
+    <w:p>
+      <w:pPr>
+        <w:rPr>
+          <w:rFonts w:ascii="Times New Roman" w:eastAsia="Times New Roman" w:hAnsi="Times New Roman" w:cs="Times New Roman"/>
+          <w:color w:val="111111"/>
+          <w:sz w:val="24"/>
+          <w:szCs w:val="24"/>
+          <w:lang w:eastAsia="en-IN"/>
+        </w:rPr>
+      </w:pPr>
+      <w:r>
+        <w:rPr>
+          <w:rFonts w:ascii="Times New Roman" w:hAnsi="Times New Roman" w:cs="Times New Roman"/>
+          <w:sz w:val="24"/>
+          <w:szCs w:val="24"/>
+          <w:lang w:eastAsia="en-IN"/>
+        </w:rPr>
+        <w:t xml:space="preserve">The resulting filtered data, which includes </w:t>
+      </w:r>
+      <w:r>
+        <w:rPr>
+          <w:rFonts w:ascii="Times New Roman" w:hAnsi="Times New Roman" w:cs="Times New Roman"/>
+          <w:sz w:val="24"/>
+          <w:szCs w:val="24"/>
+          <w:lang w:eastAsia="en-IN"/>
+        </w:rPr>
+        <w:t xml:space="preserve">the </w:t>
+      </w:r>
+      <w:r>
+        <w:rPr>
+          <w:rFonts w:ascii="Times New Roman" w:hAnsi="Times New Roman" w:cs="Times New Roman"/>
+          <w:sz w:val="24"/>
+          <w:szCs w:val="24"/>
+          <w:lang w:eastAsia="en-IN"/>
+        </w:rPr>
+        <w:t xml:space="preserve">text, date, and irony flags, </w:t>
+      </w:r>
+      <w:r>
+        <w:rPr>
+          <w:rFonts w:ascii="Times New Roman" w:hAnsi="Times New Roman" w:cs="Times New Roman"/>
+          <w:sz w:val="24"/>
+          <w:szCs w:val="24"/>
+          <w:lang w:eastAsia="en-IN"/>
+        </w:rPr>
+        <w:t xml:space="preserve">of the negative and ironic tweets, </w:t>
+      </w:r>
+      <w:r>
+        <w:rPr>
+          <w:rFonts w:ascii="Times New Roman" w:hAnsi="Times New Roman" w:cs="Times New Roman"/>
+          <w:sz w:val="24"/>
+          <w:szCs w:val="24"/>
+          <w:lang w:eastAsia="en-IN"/>
+        </w:rPr>
+        <w:t xml:space="preserve">is formatted into a </w:t>
+      </w:r>
+      <w:proofErr w:type="spellStart"/>
+      <w:r>
+        <w:rPr>
+          <w:rFonts w:ascii="Times New Roman" w:hAnsi="Times New Roman" w:cs="Times New Roman"/>
+          <w:sz w:val="24"/>
+          <w:szCs w:val="24"/>
+          <w:lang w:eastAsia="en-IN"/>
+        </w:rPr>
+        <w:t>DataFrame</w:t>
+      </w:r>
+      <w:proofErr w:type="spellEnd"/>
+      <w:r>
+        <w:rPr>
+          <w:rFonts w:ascii="Times New Roman" w:hAnsi="Times New Roman" w:cs="Times New Roman"/>
+          <w:sz w:val="24"/>
+          <w:szCs w:val="24"/>
+          <w:lang w:eastAsia="en-IN"/>
+        </w:rPr>
+        <w:t xml:space="preserve"> '</w:t>
+      </w:r>
+      <w:proofErr w:type="spellStart"/>
+      <w:r>
+        <w:rPr>
+          <w:rFonts w:ascii="Times New Roman" w:hAnsi="Times New Roman" w:cs="Times New Roman"/>
+          <w:sz w:val="24"/>
+          <w:szCs w:val="24"/>
+          <w:lang w:eastAsia="en-IN"/>
+        </w:rPr>
+        <w:t>day_tweets</w:t>
+      </w:r>
+      <w:proofErr w:type="spellEnd"/>
+      <w:r>
+        <w:rPr>
+          <w:rFonts w:ascii="Times New Roman" w:hAnsi="Times New Roman" w:cs="Times New Roman"/>
+          <w:sz w:val="24"/>
+          <w:szCs w:val="24"/>
+          <w:lang w:eastAsia="en-IN"/>
+        </w:rPr>
+        <w:t xml:space="preserve">'. This </w:t>
+      </w:r>
+      <w:proofErr w:type="spellStart"/>
+      <w:r>
+        <w:rPr>
+          <w:rFonts w:ascii="Times New Roman" w:hAnsi="Times New Roman" w:cs="Times New Roman"/>
+          <w:sz w:val="24"/>
+          <w:szCs w:val="24"/>
+          <w:lang w:eastAsia="en-IN"/>
+        </w:rPr>
+        <w:t>DataFrame</w:t>
+      </w:r>
+      <w:proofErr w:type="spellEnd"/>
+      <w:r>
+        <w:rPr>
+          <w:rFonts w:ascii="Times New Roman" w:hAnsi="Times New Roman" w:cs="Times New Roman"/>
+          <w:sz w:val="24"/>
+          <w:szCs w:val="24"/>
+          <w:lang w:eastAsia="en-IN"/>
+        </w:rPr>
+        <w:t xml:space="preserve"> is then used to query the ChatGPT API with a detailed prompt that instructs the model to categorize tweets into complaints and non-complaints and to further sub-categorize the complaints into specific topics like Train Conditions, Staff Conduct and Service, Station Facilities, and so on. This categorization allows the maintenance team to prioritize issues based on their frequency and impact on the customer experience.</w:t>
+      </w:r>
+      <w:r>
+        <w:rPr>
+          <w:rFonts w:ascii="Times New Roman" w:hAnsi="Times New Roman" w:cs="Times New Roman"/>
+          <w:sz w:val="24"/>
+          <w:szCs w:val="24"/>
+          <w:lang w:eastAsia="en-IN"/>
+        </w:rPr>
+        <w:t xml:space="preserve"> The results are made tabular and pushed to the next step, which is Dashboard.</w:t>
+      </w:r>
+    </w:p>
+    <w:p>
+      <w:pPr>
+        <w:pStyle w:val="NormalWeb"/>
+        <w:keepNext/>
+        <w:jc w:val="center"/>
+      </w:pPr>
+      <w:r>
+        <w:rPr>
+          <w:noProof/>
+        </w:rPr>
+        <w:lastRenderedPageBreak/>
+        <w:drawing>
+          <wp:inline distT="0" distB="0" distL="0" distR="0" wp14:anchorId="67D6619C" wp14:editId="64B4BEA9">
+            <wp:extent cx="4130543" cy="5400000"/>
+            <wp:effectExtent l="0" t="0" r="3810" b="0"/>
+            <wp:docPr id="222356503" name="Picture 2"/>
+            <wp:cNvGraphicFramePr>
+              <a:graphicFrameLocks xmlns:a="http://schemas.openxmlformats.org/drawingml/2006/main" noChangeAspect="1"/>
+            </wp:cNvGraphicFramePr>
+            <a:graphic xmlns:a="http://schemas.openxmlformats.org/drawingml/2006/main">
+              <a:graphicData uri="http://schemas.openxmlformats.org/drawingml/2006/picture">
+                <pic:pic xmlns:pic="http://schemas.openxmlformats.org/drawingml/2006/picture">
+                  <pic:nvPicPr>
+                    <pic:cNvPr id="0" name="Picture 6"/>
+                    <pic:cNvPicPr>
+                      <a:picLocks noChangeAspect="1" noChangeArrowheads="1"/>
+                    </pic:cNvPicPr>
+                  </pic:nvPicPr>
+                  <pic:blipFill>
+                    <a:blip r:embed="rId24">
+                      <a:extLst>
+                        <a:ext uri="{28A0092B-C50C-407E-A947-70E740481C1C}">
+                          <a14:useLocalDpi xmlns:a14="http://schemas.microsoft.com/office/drawing/2010/main" val="0"/>
+                        </a:ext>
+                      </a:extLst>
+                    </a:blip>
+                    <a:srcRect/>
+                    <a:stretch>
+                      <a:fillRect/>
+                    </a:stretch>
+                  </pic:blipFill>
+                  <pic:spPr bwMode="auto">
+                    <a:xfrm>
+                      <a:off x="0" y="0"/>
+                      <a:ext cx="4130543" cy="5400000"/>
+                    </a:xfrm>
+                    <a:prstGeom prst="rect">
+                      <a:avLst/>
+                    </a:prstGeom>
+                    <a:noFill/>
+                    <a:ln>
+                      <a:noFill/>
+                    </a:ln>
+                  </pic:spPr>
+                </pic:pic>
+              </a:graphicData>
+            </a:graphic>
+          </wp:inline>
+        </w:drawing>
+      </w:r>
+    </w:p>
+    <w:p>
+      <w:pPr>
+        <w:pStyle w:val="Caption"/>
+        <w:jc w:val="center"/>
+      </w:pPr>
+      <w:r>
+        <w:t xml:space="preserve">Figure </w:t>
+      </w:r>
+      <w:fldSimple w:instr=" SEQ Figure \* ARABIC ">
+        <w:r>
+          <w:rPr>
+            <w:noProof/>
+          </w:rPr>
+          <w:t>1</w:t>
+        </w:r>
+      </w:fldSimple>
+      <w:r>
+        <w:t xml:space="preserve"> - Model Diagram</w:t>
+      </w:r>
     </w:p>
     <w:p>
       <w:pPr>
@@ -14911,7 +15260,6 @@
           <w:sz w:val="24"/>
           <w:szCs w:val="24"/>
         </w:rPr>
-        <w:lastRenderedPageBreak/>
         <w:t xml:space="preserve">4.1.3. </w:t>
       </w:r>
       <w:r>
@@ -15063,7 +15411,7 @@
           <w:lang w:eastAsia="en-IN"/>
         </w:rPr>
         <w:drawing>
-          <wp:inline distT="0" distB="0" distL="0" distR="0" wp14:anchorId="2870B9DE" wp14:editId="296E69A0">
+          <wp:inline distT="0" distB="0" distL="0" distR="0" wp14:anchorId="2870B9DE" wp14:editId="1C63C01D">
             <wp:extent cx="4387215" cy="2470785"/>
             <wp:effectExtent l="0" t="0" r="0" b="5715"/>
             <wp:docPr id="46" name="Picture 46"/>
@@ -15221,21 +15569,8 @@
           <w:szCs w:val="24"/>
           <w:lang w:eastAsia="en-IN"/>
         </w:rPr>
-        <w:t>The process was simplified by initially filtering tweets to select only those relevant to the maintenance team. The system eliminated tweets from Thameslink and those including delays, focusing instead on tweets that pointed out specific issues. Following this, irony detection was applied to these tweets. The model then identified ironic tweets and directed them to LLM Analysis. The non-ironic tweets underwent Sentiment Analysis; those classified as negative were also sent to LLM Analysis. Positive and neutral tweets, deemed irrelevant for the maintenance team, were disregarded. Tweets that exhibited both irony and negative sentiments were particularly valuable during the LLM analysis, providing significant insights for the maintenance team's consideration.</w:t>
-      </w:r>
-    </w:p>
-    <w:p>
-      <w:pPr>
-        <w:spacing w:after="120" w:line="240" w:lineRule="auto"/>
-        <w:jc w:val="both"/>
-        <w:rPr>
-          <w:rFonts w:ascii="Times New Roman" w:eastAsia="Times New Roman" w:hAnsi="Times New Roman" w:cs="Times New Roman"/>
-          <w:color w:val="111111"/>
-          <w:sz w:val="24"/>
-          <w:szCs w:val="24"/>
-          <w:lang w:eastAsia="en-IN"/>
-        </w:rPr>
-      </w:pPr>
+        <w:t xml:space="preserve">The process was simplified by initially filtering tweets to select only those relevant to the maintenance team. The system eliminated tweets from Thameslink and those including delays, focusing instead on tweets that pointed out specific issues. Following this, irony detection was applied to these tweets. The model then identified ironic tweets and directed them to LLM Analysis. The non-ironic tweets underwent Sentiment Analysis; those classified as negative were also sent to LLM Analysis. Positive and neutral tweets, deemed irrelevant for the maintenance team, were disregarded. Tweets that exhibited both irony and negative sentiments </w:t>
+      </w:r>
       <w:r>
         <w:rPr>
           <w:rFonts w:ascii="Times New Roman" w:eastAsia="Times New Roman" w:hAnsi="Times New Roman" w:cs="Times New Roman" w:hint="cs"/>
@@ -15244,8 +15579,22 @@
           <w:szCs w:val="24"/>
           <w:lang w:eastAsia="en-IN"/>
         </w:rPr>
-        <w:t xml:space="preserve">For the Irony and Sentiment Evaluation, a similar filtering process was applied to the 100 random tweets as done in the model. The results were then compared to evaluate the accuracy of the model’s classifications against the team's assessments from the surveys. In the LLM Evaluation, the focus was on assessing the consistency of the LLM Analysis by comparing its </w:t>
-      </w:r>
+        <w:lastRenderedPageBreak/>
+        <w:t>were particularly valuable during the LLM analysis, providing significant insights for the maintenance team's consideration.</w:t>
+      </w:r>
+    </w:p>
+    <w:p>
+      <w:pPr>
+        <w:spacing w:after="120" w:line="240" w:lineRule="auto"/>
+        <w:jc w:val="both"/>
+        <w:rPr>
+          <w:rFonts w:ascii="Times New Roman" w:eastAsia="Times New Roman" w:hAnsi="Times New Roman" w:cs="Times New Roman"/>
+          <w:color w:val="111111"/>
+          <w:sz w:val="24"/>
+          <w:szCs w:val="24"/>
+          <w:lang w:eastAsia="en-IN"/>
+        </w:rPr>
+      </w:pPr>
       <w:r>
         <w:rPr>
           <w:rFonts w:ascii="Times New Roman" w:eastAsia="Times New Roman" w:hAnsi="Times New Roman" w:cs="Times New Roman" w:hint="cs"/>
@@ -15254,8 +15603,7 @@
           <w:szCs w:val="24"/>
           <w:lang w:eastAsia="en-IN"/>
         </w:rPr>
-        <w:lastRenderedPageBreak/>
-        <w:t>outputs for identical inputs. A more detailed explanation of these processes will be presented in the following sections of the report.</w:t>
+        <w:t>For the Irony and Sentiment Evaluation, a similar filtering process was applied to the 100 random tweets as done in the model. The results were then compared to evaluate the accuracy of the model’s classifications against the team's assessments from the surveys. In the LLM Evaluation, the focus was on assessing the consistency of the LLM Analysis by comparing its outputs for identical inputs. A more detailed explanation of these processes will be presented in the following sections of the report.</w:t>
       </w:r>
     </w:p>
     <w:p>
@@ -16167,7 +16515,7 @@
           <w:szCs w:val="24"/>
         </w:rPr>
         <w:drawing>
-          <wp:inline distT="0" distB="0" distL="0" distR="0" wp14:anchorId="50BBB2FD" wp14:editId="683DE45B">
+          <wp:inline distT="0" distB="0" distL="0" distR="0" wp14:anchorId="50BBB2FD" wp14:editId="00216671">
             <wp:extent cx="4702810" cy="2601595"/>
             <wp:effectExtent l="0" t="0" r="2540" b="8255"/>
             <wp:docPr id="44" name="Picture 44"/>
@@ -22068,34 +22416,33 @@
           <w:szCs w:val="24"/>
           <w:lang w:val="en-US"/>
         </w:rPr>
-        <w:t xml:space="preserve"> timer trigger is </w:t>
-      </w:r>
-      <w:proofErr w:type="gramStart"/>
+        <w:t xml:space="preserve"> timer trigger is a </w:t>
+      </w:r>
       <w:r>
         <w:rPr>
           <w:rFonts w:ascii="Times New Roman" w:hAnsi="Times New Roman" w:cs="Times New Roman" w:hint="cs"/>
           <w:sz w:val="24"/>
           <w:szCs w:val="24"/>
-          <w:lang w:val="en-US"/>
-        </w:rPr>
-        <w:t xml:space="preserve">a </w:t>
-      </w:r>
+        </w:rPr>
+        <w:t xml:space="preserve"> type of trigger that helps to run a function on a specified schedule , similar to a </w:t>
+      </w:r>
+      <w:proofErr w:type="spellStart"/>
       <w:r>
         <w:rPr>
           <w:rFonts w:ascii="Times New Roman" w:hAnsi="Times New Roman" w:cs="Times New Roman" w:hint="cs"/>
           <w:sz w:val="24"/>
           <w:szCs w:val="24"/>
         </w:rPr>
-        <w:t xml:space="preserve"> type</w:t>
-      </w:r>
-      <w:proofErr w:type="gramEnd"/>
+        <w:t>cron</w:t>
+      </w:r>
+      <w:proofErr w:type="spellEnd"/>
       <w:r>
         <w:rPr>
           <w:rFonts w:ascii="Times New Roman" w:hAnsi="Times New Roman" w:cs="Times New Roman" w:hint="cs"/>
           <w:sz w:val="24"/>
           <w:szCs w:val="24"/>
         </w:rPr>
-        <w:t xml:space="preserve"> of trigger that helps to run a function on a specified schedule , similar to a </w:t>
+        <w:t xml:space="preserve"> job. </w:t>
       </w:r>
       <w:proofErr w:type="spellStart"/>
       <w:r>
@@ -22104,7 +22451,7 @@
           <w:sz w:val="24"/>
           <w:szCs w:val="24"/>
         </w:rPr>
-        <w:t>cron</w:t>
+        <w:t>Eg</w:t>
       </w:r>
       <w:proofErr w:type="spellEnd"/>
       <w:r>
@@ -22113,35 +22460,7 @@
           <w:sz w:val="24"/>
           <w:szCs w:val="24"/>
         </w:rPr>
-        <w:t xml:space="preserve"> job. </w:t>
-      </w:r>
-      <w:proofErr w:type="spellStart"/>
-      <w:proofErr w:type="gramStart"/>
-      <w:r>
-        <w:rPr>
-          <w:rFonts w:ascii="Times New Roman" w:hAnsi="Times New Roman" w:cs="Times New Roman" w:hint="cs"/>
-          <w:sz w:val="24"/>
-          <w:szCs w:val="24"/>
-        </w:rPr>
-        <w:t>Eg</w:t>
-      </w:r>
-      <w:proofErr w:type="spellEnd"/>
-      <w:r>
-        <w:rPr>
-          <w:rFonts w:ascii="Times New Roman" w:hAnsi="Times New Roman" w:cs="Times New Roman" w:hint="cs"/>
-          <w:sz w:val="24"/>
-          <w:szCs w:val="24"/>
-        </w:rPr>
-        <w:t xml:space="preserve"> :</w:t>
-      </w:r>
-      <w:proofErr w:type="gramEnd"/>
-      <w:r>
-        <w:rPr>
-          <w:rFonts w:ascii="Times New Roman" w:hAnsi="Times New Roman" w:cs="Times New Roman" w:hint="cs"/>
-          <w:sz w:val="24"/>
-          <w:szCs w:val="24"/>
-        </w:rPr>
-        <w:t xml:space="preserve"> "0 0 0 * * *"  [ runs </w:t>
+        <w:t xml:space="preserve"> : "0 0 0 * * *"  [ runs </w:t>
       </w:r>
       <w:proofErr w:type="spellStart"/>
       <w:r>
@@ -23294,7 +23613,7 @@
           <w:sz w:val="24"/>
           <w:szCs w:val="24"/>
         </w:rPr>
-        <w:t xml:space="preserve">Database </w:t>
+        <w:t xml:space="preserve">Database name , </w:t>
       </w:r>
       <w:proofErr w:type="gramStart"/>
       <w:r>
@@ -23303,7 +23622,7 @@
           <w:sz w:val="24"/>
           <w:szCs w:val="24"/>
         </w:rPr>
-        <w:t>name ,</w:t>
+        <w:t>username</w:t>
       </w:r>
       <w:proofErr w:type="gramEnd"/>
       <w:r>
@@ -23312,7 +23631,7 @@
           <w:sz w:val="24"/>
           <w:szCs w:val="24"/>
         </w:rPr>
-        <w:t xml:space="preserve"> username and password (required if using SQL server authentication).</w:t>
+        <w:t xml:space="preserve"> and password (required if using SQL server authentication).</w:t>
       </w:r>
     </w:p>
     <w:p>
@@ -23337,35 +23656,16 @@
           <w:sz w:val="24"/>
           <w:szCs w:val="24"/>
         </w:rPr>
-        <w:t xml:space="preserve">Update Azure server firewall settings to include the </w:t>
-      </w:r>
-      <w:proofErr w:type="gramStart"/>
+        <w:t xml:space="preserve">Update Azure server firewall settings to include the IP </w:t>
+      </w:r>
       <w:r>
         <w:rPr>
           <w:rFonts w:ascii="Times New Roman" w:hAnsi="Times New Roman" w:cs="Times New Roman" w:hint="cs"/>
           <w:sz w:val="24"/>
           <w:szCs w:val="24"/>
-        </w:rPr>
-        <w:t xml:space="preserve">IP </w:t>
-      </w:r>
-      <w:r>
-        <w:rPr>
-          <w:rFonts w:ascii="Times New Roman" w:hAnsi="Times New Roman" w:cs="Times New Roman" w:hint="cs"/>
-          <w:sz w:val="24"/>
-          <w:szCs w:val="24"/>
-          <w:lang w:val="en-US"/>
-        </w:rPr>
-        <w:t xml:space="preserve"> address</w:t>
-      </w:r>
-      <w:proofErr w:type="gramEnd"/>
-      <w:r>
-        <w:rPr>
-          <w:rFonts w:ascii="Times New Roman" w:hAnsi="Times New Roman" w:cs="Times New Roman" w:hint="cs"/>
-          <w:sz w:val="24"/>
-          <w:szCs w:val="24"/>
-          <w:lang w:val="en-US"/>
-        </w:rPr>
-        <w:t xml:space="preserve"> </w:t>
+          <w:lang w:val="en-US"/>
+        </w:rPr>
+        <w:t xml:space="preserve"> address </w:t>
       </w:r>
       <w:r>
         <w:rPr>
@@ -23706,7 +24006,6 @@
         </w:rPr>
         <w:t xml:space="preserve"> tools li</w:t>
       </w:r>
-      <w:proofErr w:type="spellStart"/>
       <w:r>
         <w:rPr>
           <w:rFonts w:ascii="Times New Roman" w:hAnsi="Times New Roman" w:cs="Times New Roman" w:hint="cs"/>
@@ -23714,17 +24013,7 @@
           <w:szCs w:val="24"/>
           <w:lang w:val="en-GB"/>
         </w:rPr>
-        <w:t>ke</w:t>
-      </w:r>
-      <w:proofErr w:type="spellEnd"/>
-      <w:r>
-        <w:rPr>
-          <w:rFonts w:ascii="Times New Roman" w:hAnsi="Times New Roman" w:cs="Times New Roman" w:hint="cs"/>
-          <w:sz w:val="24"/>
-          <w:szCs w:val="24"/>
-          <w:lang w:val="en-GB"/>
-        </w:rPr>
-        <w:t xml:space="preserve"> Azure Monitor and Azure Application Insights to track the deployment process in real-time. Both Azure Monitor and Application Insights seamlessly integrate with various Azure services, making it easier to monitor the entire application stack. </w:t>
+        <w:t xml:space="preserve">ke Azure Monitor and Azure Application Insights to track the deployment process in real-time. Both Azure Monitor and Application Insights seamlessly integrate with various Azure services, making it easier to monitor the entire application stack. </w:t>
       </w:r>
     </w:p>
     <w:p>
@@ -24318,7 +24607,7 @@
           <w:sz w:val="24"/>
           <w:szCs w:val="24"/>
         </w:rPr>
-        <w:t xml:space="preserve">The journey of 'Tweets2GPT' began with the formation of The Fine Tuners group, a team structured to evolve and adapt throughout the project. The team members, </w:t>
+        <w:t xml:space="preserve">The journey of 'Tweets2GPT' began with the formation of The Fine Tuners group, a team structured to evolve and adapt throughout the project. The team members, Erjon Buka, Ecem </w:t>
       </w:r>
       <w:proofErr w:type="spellStart"/>
       <w:r>
@@ -24328,7 +24617,25 @@
           <w:sz w:val="24"/>
           <w:szCs w:val="24"/>
         </w:rPr>
-        <w:t>Erjon</w:t>
+        <w:t>G</w:t>
+      </w:r>
+      <w:r>
+        <w:rPr>
+          <w:rFonts w:ascii="Times New Roman" w:hAnsi="Times New Roman" w:cs="Times New Roman"/>
+          <w:color w:val="000000"/>
+          <w:sz w:val="24"/>
+          <w:szCs w:val="24"/>
+        </w:rPr>
+        <w:t>ü</w:t>
+      </w:r>
+      <w:r>
+        <w:rPr>
+          <w:rFonts w:ascii="Times New Roman" w:hAnsi="Times New Roman" w:cs="Times New Roman"/>
+          <w:color w:val="000000"/>
+          <w:sz w:val="24"/>
+          <w:szCs w:val="24"/>
+        </w:rPr>
+        <w:t>nhar</w:t>
       </w:r>
       <w:proofErr w:type="spellEnd"/>
       <w:r>
@@ -24338,8 +24645,9 @@
           <w:sz w:val="24"/>
           <w:szCs w:val="24"/>
         </w:rPr>
-        <w:t xml:space="preserve"> Buka, Ecem G</w:t>
-      </w:r>
+        <w:t xml:space="preserve"> </w:t>
+      </w:r>
+      <w:proofErr w:type="spellStart"/>
       <w:r>
         <w:rPr>
           <w:rFonts w:ascii="Times New Roman" w:hAnsi="Times New Roman" w:cs="Times New Roman"/>
@@ -24347,8 +24655,9 @@
           <w:sz w:val="24"/>
           <w:szCs w:val="24"/>
         </w:rPr>
-        <w:t>ü</w:t>
-      </w:r>
+        <w:t>Akuras</w:t>
+      </w:r>
+      <w:proofErr w:type="spellEnd"/>
       <w:r>
         <w:rPr>
           <w:rFonts w:ascii="Times New Roman" w:hAnsi="Times New Roman" w:cs="Times New Roman"/>
@@ -24356,7 +24665,7 @@
           <w:sz w:val="24"/>
           <w:szCs w:val="24"/>
         </w:rPr>
-        <w:t xml:space="preserve">nhar Akuras, </w:t>
+        <w:t xml:space="preserve">, Shinu Joseph, Akshay Rajesh, and M. Cem </w:t>
       </w:r>
       <w:proofErr w:type="spellStart"/>
       <w:r>
@@ -24366,7 +24675,7 @@
           <w:sz w:val="24"/>
           <w:szCs w:val="24"/>
         </w:rPr>
-        <w:t>Shinu</w:t>
+        <w:t>Akuras</w:t>
       </w:r>
       <w:proofErr w:type="spellEnd"/>
       <w:r>
@@ -24376,9 +24685,8 @@
           <w:sz w:val="24"/>
           <w:szCs w:val="24"/>
         </w:rPr>
-        <w:t xml:space="preserve"> Joseph, Akshay Rajesh, and M. </w:t>
-      </w:r>
-      <w:proofErr w:type="spellStart"/>
+        <w:t>, were designated diverse roles ranging from Project Owners to Scrum Master</w:t>
+      </w:r>
       <w:r>
         <w:rPr>
           <w:rFonts w:ascii="Times New Roman" w:hAnsi="Times New Roman" w:cs="Times New Roman"/>
@@ -24386,38 +24694,8 @@
           <w:sz w:val="24"/>
           <w:szCs w:val="24"/>
         </w:rPr>
-        <w:t>Cem</w:t>
-      </w:r>
-      <w:proofErr w:type="spellEnd"/>
-      <w:r>
-        <w:rPr>
-          <w:rFonts w:ascii="Times New Roman" w:hAnsi="Times New Roman" w:cs="Times New Roman"/>
-          <w:color w:val="000000"/>
-          <w:sz w:val="24"/>
-          <w:szCs w:val="24"/>
-        </w:rPr>
-        <w:t xml:space="preserve"> Akuras, were designated diverse roles ranging from Project Owners to Scrum </w:t>
-      </w:r>
-      <w:proofErr w:type="gramStart"/>
-      <w:r>
-        <w:rPr>
-          <w:rFonts w:ascii="Times New Roman" w:hAnsi="Times New Roman" w:cs="Times New Roman"/>
-          <w:color w:val="000000"/>
-          <w:sz w:val="24"/>
-          <w:szCs w:val="24"/>
-        </w:rPr>
-        <w:t>Master</w:t>
-      </w:r>
-      <w:r>
-        <w:rPr>
-          <w:rFonts w:ascii="Times New Roman" w:hAnsi="Times New Roman" w:cs="Times New Roman"/>
-          <w:color w:val="000000"/>
-          <w:sz w:val="24"/>
-          <w:szCs w:val="24"/>
-        </w:rPr>
         <w:t>s</w:t>
       </w:r>
-      <w:proofErr w:type="gramEnd"/>
       <w:r>
         <w:rPr>
           <w:rFonts w:ascii="Times New Roman" w:hAnsi="Times New Roman" w:cs="Times New Roman"/>
@@ -24981,27 +25259,7 @@
           <w:sz w:val="24"/>
           <w:szCs w:val="24"/>
         </w:rPr>
-        <w:t xml:space="preserve">Additionally, our project leveraged key APIs to drive our data-centric solutions. The </w:t>
-      </w:r>
-      <w:proofErr w:type="spellStart"/>
-      <w:r>
-        <w:rPr>
-          <w:rFonts w:ascii="Times New Roman" w:hAnsi="Times New Roman" w:cs="Times New Roman"/>
-          <w:color w:val="000000"/>
-          <w:sz w:val="24"/>
-          <w:szCs w:val="24"/>
-        </w:rPr>
-        <w:t>ChatGPT</w:t>
-      </w:r>
-      <w:proofErr w:type="spellEnd"/>
-      <w:r>
-        <w:rPr>
-          <w:rFonts w:ascii="Times New Roman" w:hAnsi="Times New Roman" w:cs="Times New Roman"/>
-          <w:color w:val="000000"/>
-          <w:sz w:val="24"/>
-          <w:szCs w:val="24"/>
-        </w:rPr>
-        <w:t xml:space="preserve"> API was utilized to generate intelligent maintenance responses, training our models to provide automated, context-aware solutions for Thameslink's operational needs.</w:t>
+        <w:t>Additionally, our project leveraged key APIs to drive our data-centric solutions. The ChatGPT API was utilized to generate intelligent maintenance responses, training our models to provide automated, context-aware solutions for Thameslink's operational needs.</w:t>
       </w:r>
     </w:p>
     <w:p>
@@ -25504,7 +25762,7 @@
           <w:bdr w:val="none" w:sz="0" w:space="0" w:color="auto" w:frame="1"/>
         </w:rPr>
         <w:drawing>
-          <wp:inline distT="0" distB="0" distL="0" distR="0" wp14:anchorId="02AE2FC1" wp14:editId="4C642D40">
+          <wp:inline distT="0" distB="0" distL="0" distR="0" wp14:anchorId="02AE2FC1" wp14:editId="6C1F197B">
             <wp:extent cx="1731645" cy="2230755"/>
             <wp:effectExtent l="0" t="0" r="1905" b="0"/>
             <wp:docPr id="29" name="Picture 29"/>
@@ -25833,7 +26091,27 @@
           <w:szCs w:val="24"/>
           <w:lang w:val="en-US"/>
         </w:rPr>
-        <w:t xml:space="preserve">In the first half of the project, </w:t>
+        <w:t>In the first half of the project, Erjon Buka served as the Product Owner, while Ecem G</w:t>
+      </w:r>
+      <w:r>
+        <w:rPr>
+          <w:rFonts w:ascii="Times New Roman" w:eastAsia="Times New Roman" w:hAnsi="Times New Roman" w:cs="Times New Roman"/>
+          <w:color w:val="000000"/>
+          <w:sz w:val="24"/>
+          <w:szCs w:val="24"/>
+          <w:lang w:val="en-US"/>
+        </w:rPr>
+        <w:t>ü</w:t>
+      </w:r>
+      <w:r>
+        <w:rPr>
+          <w:rFonts w:ascii="Times New Roman" w:eastAsia="Times New Roman" w:hAnsi="Times New Roman" w:cs="Times New Roman"/>
+          <w:color w:val="000000"/>
+          <w:sz w:val="24"/>
+          <w:szCs w:val="24"/>
+          <w:lang w:val="en-US"/>
+        </w:rPr>
+        <w:t xml:space="preserve">nhar Akuras took on the role of Scrum Master. The development team consisted of Shinu Joseph, Akshay Rajesh, and M. Cem </w:t>
       </w:r>
       <w:proofErr w:type="spellStart"/>
       <w:r>
@@ -25844,7 +26122,7 @@
           <w:szCs w:val="24"/>
           <w:lang w:val="en-US"/>
         </w:rPr>
-        <w:t>Erjon</w:t>
+        <w:t>Akuras</w:t>
       </w:r>
       <w:proofErr w:type="spellEnd"/>
       <w:r>
@@ -25855,115 +26133,7 @@
           <w:szCs w:val="24"/>
           <w:lang w:val="en-US"/>
         </w:rPr>
-        <w:t xml:space="preserve"> Buka served as the Product Owner, while Ecem G</w:t>
-      </w:r>
-      <w:r>
-        <w:rPr>
-          <w:rFonts w:ascii="Times New Roman" w:eastAsia="Times New Roman" w:hAnsi="Times New Roman" w:cs="Times New Roman"/>
-          <w:color w:val="000000"/>
-          <w:sz w:val="24"/>
-          <w:szCs w:val="24"/>
-          <w:lang w:val="en-US"/>
-        </w:rPr>
-        <w:t>ü</w:t>
-      </w:r>
-      <w:r>
-        <w:rPr>
-          <w:rFonts w:ascii="Times New Roman" w:eastAsia="Times New Roman" w:hAnsi="Times New Roman" w:cs="Times New Roman"/>
-          <w:color w:val="000000"/>
-          <w:sz w:val="24"/>
-          <w:szCs w:val="24"/>
-          <w:lang w:val="en-US"/>
-        </w:rPr>
-        <w:t xml:space="preserve">nhar Akuras took on the role of Scrum Master. The development team consisted of </w:t>
-      </w:r>
-      <w:proofErr w:type="spellStart"/>
-      <w:r>
-        <w:rPr>
-          <w:rFonts w:ascii="Times New Roman" w:eastAsia="Times New Roman" w:hAnsi="Times New Roman" w:cs="Times New Roman"/>
-          <w:color w:val="000000"/>
-          <w:sz w:val="24"/>
-          <w:szCs w:val="24"/>
-          <w:lang w:val="en-US"/>
-        </w:rPr>
-        <w:t>Shinu</w:t>
-      </w:r>
-      <w:proofErr w:type="spellEnd"/>
-      <w:r>
-        <w:rPr>
-          <w:rFonts w:ascii="Times New Roman" w:eastAsia="Times New Roman" w:hAnsi="Times New Roman" w:cs="Times New Roman"/>
-          <w:color w:val="000000"/>
-          <w:sz w:val="24"/>
-          <w:szCs w:val="24"/>
-          <w:lang w:val="en-US"/>
-        </w:rPr>
-        <w:t xml:space="preserve"> Joseph, Akshay Rajesh, and M. </w:t>
-      </w:r>
-      <w:proofErr w:type="spellStart"/>
-      <w:r>
-        <w:rPr>
-          <w:rFonts w:ascii="Times New Roman" w:eastAsia="Times New Roman" w:hAnsi="Times New Roman" w:cs="Times New Roman"/>
-          <w:color w:val="000000"/>
-          <w:sz w:val="24"/>
-          <w:szCs w:val="24"/>
-          <w:lang w:val="en-US"/>
-        </w:rPr>
-        <w:t>Cem</w:t>
-      </w:r>
-      <w:proofErr w:type="spellEnd"/>
-      <w:r>
-        <w:rPr>
-          <w:rFonts w:ascii="Times New Roman" w:eastAsia="Times New Roman" w:hAnsi="Times New Roman" w:cs="Times New Roman"/>
-          <w:color w:val="000000"/>
-          <w:sz w:val="24"/>
-          <w:szCs w:val="24"/>
-          <w:lang w:val="en-US"/>
-        </w:rPr>
-        <w:t xml:space="preserve"> Akuras. In the subsequent half, </w:t>
-      </w:r>
-      <w:proofErr w:type="spellStart"/>
-      <w:r>
-        <w:rPr>
-          <w:rFonts w:ascii="Times New Roman" w:eastAsia="Times New Roman" w:hAnsi="Times New Roman" w:cs="Times New Roman"/>
-          <w:color w:val="000000"/>
-          <w:sz w:val="24"/>
-          <w:szCs w:val="24"/>
-          <w:lang w:val="en-US"/>
-        </w:rPr>
-        <w:t>Shinu</w:t>
-      </w:r>
-      <w:proofErr w:type="spellEnd"/>
-      <w:r>
-        <w:rPr>
-          <w:rFonts w:ascii="Times New Roman" w:eastAsia="Times New Roman" w:hAnsi="Times New Roman" w:cs="Times New Roman"/>
-          <w:color w:val="000000"/>
-          <w:sz w:val="24"/>
-          <w:szCs w:val="24"/>
-          <w:lang w:val="en-US"/>
-        </w:rPr>
-        <w:t xml:space="preserve"> Joseph shifted to the position of Product Owner, and Akshay Rajesh assumed the role of Scrum Master. Concurrently, </w:t>
-      </w:r>
-      <w:proofErr w:type="spellStart"/>
-      <w:r>
-        <w:rPr>
-          <w:rFonts w:ascii="Times New Roman" w:eastAsia="Times New Roman" w:hAnsi="Times New Roman" w:cs="Times New Roman"/>
-          <w:color w:val="000000"/>
-          <w:sz w:val="24"/>
-          <w:szCs w:val="24"/>
-          <w:lang w:val="en-US"/>
-        </w:rPr>
-        <w:t>Erjon</w:t>
-      </w:r>
-      <w:proofErr w:type="spellEnd"/>
-      <w:r>
-        <w:rPr>
-          <w:rFonts w:ascii="Times New Roman" w:eastAsia="Times New Roman" w:hAnsi="Times New Roman" w:cs="Times New Roman"/>
-          <w:color w:val="000000"/>
-          <w:sz w:val="24"/>
-          <w:szCs w:val="24"/>
-          <w:lang w:val="en-US"/>
-        </w:rPr>
-        <w:t xml:space="preserve"> Buka and Ecem G</w:t>
+        <w:t>. In the subsequent half, Shinu Joseph shifted to the position of Product Owner, and Akshay Rajesh assumed the role of Scrum Master. Concurrently, Erjon Buka and Ecem G</w:t>
       </w:r>
       <w:r>
         <w:rPr>
@@ -26677,29 +26847,7 @@
           <w:szCs w:val="24"/>
           <w:lang w:val="en-US"/>
         </w:rPr>
-        <w:t xml:space="preserve"> Notebook were essential for coding and model development. The use of Twitter and </w:t>
-      </w:r>
-      <w:proofErr w:type="spellStart"/>
-      <w:r>
-        <w:rPr>
-          <w:rFonts w:ascii="Times New Roman" w:eastAsia="Times New Roman" w:hAnsi="Times New Roman" w:cs="Times New Roman"/>
-          <w:color w:val="000000"/>
-          <w:sz w:val="24"/>
-          <w:szCs w:val="24"/>
-          <w:lang w:val="en-US"/>
-        </w:rPr>
-        <w:t>ChatGPT</w:t>
-      </w:r>
-      <w:proofErr w:type="spellEnd"/>
-      <w:r>
-        <w:rPr>
-          <w:rFonts w:ascii="Times New Roman" w:eastAsia="Times New Roman" w:hAnsi="Times New Roman" w:cs="Times New Roman"/>
-          <w:color w:val="000000"/>
-          <w:sz w:val="24"/>
-          <w:szCs w:val="24"/>
-          <w:lang w:val="en-US"/>
-        </w:rPr>
-        <w:t xml:space="preserve"> APIs was needed in data harvesting and response generation. </w:t>
+        <w:t xml:space="preserve"> Notebook were essential for coding and model development. The use of Twitter and ChatGPT APIs was needed in data harvesting and response generation. </w:t>
       </w:r>
       <w:proofErr w:type="spellStart"/>
       <w:r>
@@ -27048,7 +27196,6 @@
         <w:rPr>
           <w:sz w:val="28"/>
           <w:szCs w:val="28"/>
-          <w:highlight w:val="yellow"/>
           <w:lang w:val="en-US"/>
         </w:rPr>
         <w:lastRenderedPageBreak/>
@@ -27164,7 +27311,6 @@
               </w:rPr>
               <w:t xml:space="preserve"> </w:t>
             </w:r>
-            <w:proofErr w:type="spellStart"/>
             <w:r>
               <w:rPr>
                 <w:rFonts w:ascii="Times New Roman" w:hAnsi="Times New Roman" w:cs="Times New Roman"/>
@@ -27173,9 +27319,9 @@
                 <w:sz w:val="28"/>
                 <w:szCs w:val="28"/>
               </w:rPr>
-              <w:t>Cem</w:t>
-            </w:r>
-            <w:proofErr w:type="spellEnd"/>
+              <w:t xml:space="preserve">Cem </w:t>
+            </w:r>
+            <w:proofErr w:type="spellStart"/>
             <w:r>
               <w:rPr>
                 <w:rFonts w:ascii="Times New Roman" w:hAnsi="Times New Roman" w:cs="Times New Roman"/>
@@ -27184,8 +27330,9 @@
                 <w:sz w:val="28"/>
                 <w:szCs w:val="28"/>
               </w:rPr>
-              <w:t xml:space="preserve"> Akuras</w:t>
-            </w:r>
+              <w:t>Akuras</w:t>
+            </w:r>
+            <w:proofErr w:type="spellEnd"/>
           </w:p>
         </w:tc>
         <w:tc>
@@ -27203,7 +27350,6 @@
                 <w:szCs w:val="28"/>
               </w:rPr>
             </w:pPr>
-            <w:proofErr w:type="spellStart"/>
             <w:r>
               <w:rPr>
                 <w:rFonts w:ascii="Times New Roman" w:hAnsi="Times New Roman" w:cs="Times New Roman"/>
@@ -27212,18 +27358,7 @@
                 <w:sz w:val="28"/>
                 <w:szCs w:val="28"/>
               </w:rPr>
-              <w:t>Erjon</w:t>
-            </w:r>
-            <w:proofErr w:type="spellEnd"/>
-            <w:r>
-              <w:rPr>
-                <w:rFonts w:ascii="Times New Roman" w:hAnsi="Times New Roman" w:cs="Times New Roman"/>
-                <w:b/>
-                <w:bCs/>
-                <w:sz w:val="28"/>
-                <w:szCs w:val="28"/>
-              </w:rPr>
-              <w:t xml:space="preserve"> Buka</w:t>
+              <w:t>Erjon Buka</w:t>
             </w:r>
           </w:p>
         </w:tc>
@@ -27269,7 +27404,6 @@
                 <w:szCs w:val="28"/>
               </w:rPr>
             </w:pPr>
-            <w:proofErr w:type="spellStart"/>
             <w:r>
               <w:rPr>
                 <w:rFonts w:ascii="Times New Roman" w:hAnsi="Times New Roman" w:cs="Times New Roman"/>
@@ -27278,18 +27412,7 @@
                 <w:sz w:val="28"/>
                 <w:szCs w:val="28"/>
               </w:rPr>
-              <w:t>Shinu</w:t>
-            </w:r>
-            <w:proofErr w:type="spellEnd"/>
-            <w:r>
-              <w:rPr>
-                <w:rFonts w:ascii="Times New Roman" w:hAnsi="Times New Roman" w:cs="Times New Roman"/>
-                <w:b/>
-                <w:bCs/>
-                <w:sz w:val="28"/>
-                <w:szCs w:val="28"/>
-              </w:rPr>
-              <w:t xml:space="preserve"> Joseph</w:t>
+              <w:t>Shinu Joseph</w:t>
             </w:r>
           </w:p>
         </w:tc>
@@ -27337,6 +27460,14 @@
                 <w:szCs w:val="28"/>
               </w:rPr>
             </w:pPr>
+            <w:r>
+              <w:rPr>
+                <w:rFonts w:ascii="Times New Roman" w:hAnsi="Times New Roman" w:cs="Times New Roman"/>
+                <w:sz w:val="28"/>
+                <w:szCs w:val="28"/>
+              </w:rPr>
+              <w:t>20%</w:t>
+            </w:r>
           </w:p>
         </w:tc>
         <w:tc>
@@ -27351,6 +27482,14 @@
                 <w:szCs w:val="28"/>
               </w:rPr>
             </w:pPr>
+            <w:r>
+              <w:rPr>
+                <w:rFonts w:ascii="Times New Roman" w:hAnsi="Times New Roman" w:cs="Times New Roman"/>
+                <w:sz w:val="28"/>
+                <w:szCs w:val="28"/>
+              </w:rPr>
+              <w:t>20%</w:t>
+            </w:r>
           </w:p>
         </w:tc>
         <w:tc>
@@ -27365,6 +27504,14 @@
                 <w:szCs w:val="28"/>
               </w:rPr>
             </w:pPr>
+            <w:r>
+              <w:rPr>
+                <w:rFonts w:ascii="Times New Roman" w:hAnsi="Times New Roman" w:cs="Times New Roman"/>
+                <w:sz w:val="28"/>
+                <w:szCs w:val="28"/>
+              </w:rPr>
+              <w:t>20%</w:t>
+            </w:r>
           </w:p>
         </w:tc>
         <w:tc>
@@ -27379,6 +27526,14 @@
                 <w:szCs w:val="28"/>
               </w:rPr>
             </w:pPr>
+            <w:r>
+              <w:rPr>
+                <w:rFonts w:ascii="Times New Roman" w:hAnsi="Times New Roman" w:cs="Times New Roman"/>
+                <w:sz w:val="28"/>
+                <w:szCs w:val="28"/>
+              </w:rPr>
+              <w:t>20%</w:t>
+            </w:r>
           </w:p>
         </w:tc>
         <w:tc>
@@ -27393,6 +27548,14 @@
                 <w:szCs w:val="28"/>
               </w:rPr>
             </w:pPr>
+            <w:r>
+              <w:rPr>
+                <w:rFonts w:ascii="Times New Roman" w:hAnsi="Times New Roman" w:cs="Times New Roman"/>
+                <w:sz w:val="28"/>
+                <w:szCs w:val="28"/>
+              </w:rPr>
+              <w:t>20%</w:t>
+            </w:r>
           </w:p>
         </w:tc>
       </w:tr>
@@ -27439,6 +27602,14 @@
                 <w:szCs w:val="28"/>
               </w:rPr>
             </w:pPr>
+            <w:r>
+              <w:rPr>
+                <w:rFonts w:ascii="Times New Roman" w:hAnsi="Times New Roman" w:cs="Times New Roman"/>
+                <w:sz w:val="28"/>
+                <w:szCs w:val="28"/>
+              </w:rPr>
+              <w:t>20%</w:t>
+            </w:r>
           </w:p>
         </w:tc>
         <w:tc>
@@ -27453,6 +27624,14 @@
                 <w:szCs w:val="28"/>
               </w:rPr>
             </w:pPr>
+            <w:r>
+              <w:rPr>
+                <w:rFonts w:ascii="Times New Roman" w:hAnsi="Times New Roman" w:cs="Times New Roman"/>
+                <w:sz w:val="28"/>
+                <w:szCs w:val="28"/>
+              </w:rPr>
+              <w:t>20%</w:t>
+            </w:r>
           </w:p>
         </w:tc>
         <w:tc>
@@ -27467,6 +27646,14 @@
                 <w:szCs w:val="28"/>
               </w:rPr>
             </w:pPr>
+            <w:r>
+              <w:rPr>
+                <w:rFonts w:ascii="Times New Roman" w:hAnsi="Times New Roman" w:cs="Times New Roman"/>
+                <w:sz w:val="28"/>
+                <w:szCs w:val="28"/>
+              </w:rPr>
+              <w:t>20%</w:t>
+            </w:r>
           </w:p>
         </w:tc>
         <w:tc>
@@ -27481,6 +27668,14 @@
                 <w:szCs w:val="28"/>
               </w:rPr>
             </w:pPr>
+            <w:r>
+              <w:rPr>
+                <w:rFonts w:ascii="Times New Roman" w:hAnsi="Times New Roman" w:cs="Times New Roman"/>
+                <w:sz w:val="28"/>
+                <w:szCs w:val="28"/>
+              </w:rPr>
+              <w:t>20%</w:t>
+            </w:r>
           </w:p>
         </w:tc>
         <w:tc>
@@ -27495,6 +27690,14 @@
                 <w:szCs w:val="28"/>
               </w:rPr>
             </w:pPr>
+            <w:r>
+              <w:rPr>
+                <w:rFonts w:ascii="Times New Roman" w:hAnsi="Times New Roman" w:cs="Times New Roman"/>
+                <w:sz w:val="28"/>
+                <w:szCs w:val="28"/>
+              </w:rPr>
+              <w:t>20%</w:t>
+            </w:r>
           </w:p>
         </w:tc>
       </w:tr>
@@ -27541,6 +27744,14 @@
                 <w:szCs w:val="28"/>
               </w:rPr>
             </w:pPr>
+            <w:r>
+              <w:rPr>
+                <w:rFonts w:ascii="Times New Roman" w:hAnsi="Times New Roman" w:cs="Times New Roman"/>
+                <w:sz w:val="28"/>
+                <w:szCs w:val="28"/>
+              </w:rPr>
+              <w:t>20%</w:t>
+            </w:r>
           </w:p>
         </w:tc>
         <w:tc>
@@ -27555,6 +27766,14 @@
                 <w:szCs w:val="28"/>
               </w:rPr>
             </w:pPr>
+            <w:r>
+              <w:rPr>
+                <w:rFonts w:ascii="Times New Roman" w:hAnsi="Times New Roman" w:cs="Times New Roman"/>
+                <w:sz w:val="28"/>
+                <w:szCs w:val="28"/>
+              </w:rPr>
+              <w:t>20%</w:t>
+            </w:r>
           </w:p>
         </w:tc>
         <w:tc>
@@ -27569,6 +27788,14 @@
                 <w:szCs w:val="28"/>
               </w:rPr>
             </w:pPr>
+            <w:r>
+              <w:rPr>
+                <w:rFonts w:ascii="Times New Roman" w:hAnsi="Times New Roman" w:cs="Times New Roman"/>
+                <w:sz w:val="28"/>
+                <w:szCs w:val="28"/>
+              </w:rPr>
+              <w:t>20%</w:t>
+            </w:r>
           </w:p>
         </w:tc>
         <w:tc>
@@ -27583,6 +27810,14 @@
                 <w:szCs w:val="28"/>
               </w:rPr>
             </w:pPr>
+            <w:r>
+              <w:rPr>
+                <w:rFonts w:ascii="Times New Roman" w:hAnsi="Times New Roman" w:cs="Times New Roman"/>
+                <w:sz w:val="28"/>
+                <w:szCs w:val="28"/>
+              </w:rPr>
+              <w:t>20%</w:t>
+            </w:r>
           </w:p>
         </w:tc>
         <w:tc>
@@ -27597,6 +27832,14 @@
                 <w:szCs w:val="28"/>
               </w:rPr>
             </w:pPr>
+            <w:r>
+              <w:rPr>
+                <w:rFonts w:ascii="Times New Roman" w:hAnsi="Times New Roman" w:cs="Times New Roman"/>
+                <w:sz w:val="28"/>
+                <w:szCs w:val="28"/>
+              </w:rPr>
+              <w:t>20%</w:t>
+            </w:r>
           </w:p>
         </w:tc>
       </w:tr>
@@ -27643,6 +27886,14 @@
                 <w:szCs w:val="28"/>
               </w:rPr>
             </w:pPr>
+            <w:r>
+              <w:rPr>
+                <w:rFonts w:ascii="Times New Roman" w:hAnsi="Times New Roman" w:cs="Times New Roman"/>
+                <w:sz w:val="28"/>
+                <w:szCs w:val="28"/>
+              </w:rPr>
+              <w:t>20%</w:t>
+            </w:r>
           </w:p>
         </w:tc>
         <w:tc>
@@ -27657,6 +27908,14 @@
                 <w:szCs w:val="28"/>
               </w:rPr>
             </w:pPr>
+            <w:r>
+              <w:rPr>
+                <w:rFonts w:ascii="Times New Roman" w:hAnsi="Times New Roman" w:cs="Times New Roman"/>
+                <w:sz w:val="28"/>
+                <w:szCs w:val="28"/>
+              </w:rPr>
+              <w:t>20%</w:t>
+            </w:r>
           </w:p>
         </w:tc>
         <w:tc>
@@ -27671,6 +27930,14 @@
                 <w:szCs w:val="28"/>
               </w:rPr>
             </w:pPr>
+            <w:r>
+              <w:rPr>
+                <w:rFonts w:ascii="Times New Roman" w:hAnsi="Times New Roman" w:cs="Times New Roman"/>
+                <w:sz w:val="28"/>
+                <w:szCs w:val="28"/>
+              </w:rPr>
+              <w:t>20%</w:t>
+            </w:r>
           </w:p>
         </w:tc>
         <w:tc>
@@ -27685,6 +27952,14 @@
                 <w:szCs w:val="28"/>
               </w:rPr>
             </w:pPr>
+            <w:r>
+              <w:rPr>
+                <w:rFonts w:ascii="Times New Roman" w:hAnsi="Times New Roman" w:cs="Times New Roman"/>
+                <w:sz w:val="28"/>
+                <w:szCs w:val="28"/>
+              </w:rPr>
+              <w:t>20%</w:t>
+            </w:r>
           </w:p>
         </w:tc>
         <w:tc>
@@ -27699,6 +27974,14 @@
                 <w:szCs w:val="28"/>
               </w:rPr>
             </w:pPr>
+            <w:r>
+              <w:rPr>
+                <w:rFonts w:ascii="Times New Roman" w:hAnsi="Times New Roman" w:cs="Times New Roman"/>
+                <w:sz w:val="28"/>
+                <w:szCs w:val="28"/>
+              </w:rPr>
+              <w:t>20%</w:t>
+            </w:r>
           </w:p>
         </w:tc>
       </w:tr>
@@ -27745,6 +28028,14 @@
                 <w:szCs w:val="28"/>
               </w:rPr>
             </w:pPr>
+            <w:r>
+              <w:rPr>
+                <w:rFonts w:ascii="Times New Roman" w:hAnsi="Times New Roman" w:cs="Times New Roman"/>
+                <w:sz w:val="28"/>
+                <w:szCs w:val="28"/>
+              </w:rPr>
+              <w:t>20%</w:t>
+            </w:r>
           </w:p>
         </w:tc>
         <w:tc>
@@ -27759,6 +28050,14 @@
                 <w:szCs w:val="28"/>
               </w:rPr>
             </w:pPr>
+            <w:r>
+              <w:rPr>
+                <w:rFonts w:ascii="Times New Roman" w:hAnsi="Times New Roman" w:cs="Times New Roman"/>
+                <w:sz w:val="28"/>
+                <w:szCs w:val="28"/>
+              </w:rPr>
+              <w:t>20%</w:t>
+            </w:r>
           </w:p>
         </w:tc>
         <w:tc>
@@ -27773,6 +28072,14 @@
                 <w:szCs w:val="28"/>
               </w:rPr>
             </w:pPr>
+            <w:r>
+              <w:rPr>
+                <w:rFonts w:ascii="Times New Roman" w:hAnsi="Times New Roman" w:cs="Times New Roman"/>
+                <w:sz w:val="28"/>
+                <w:szCs w:val="28"/>
+              </w:rPr>
+              <w:t>20%</w:t>
+            </w:r>
           </w:p>
         </w:tc>
         <w:tc>
@@ -27787,6 +28094,14 @@
                 <w:szCs w:val="28"/>
               </w:rPr>
             </w:pPr>
+            <w:r>
+              <w:rPr>
+                <w:rFonts w:ascii="Times New Roman" w:hAnsi="Times New Roman" w:cs="Times New Roman"/>
+                <w:sz w:val="28"/>
+                <w:szCs w:val="28"/>
+              </w:rPr>
+              <w:t>20%</w:t>
+            </w:r>
           </w:p>
         </w:tc>
         <w:tc>
@@ -27801,6 +28116,14 @@
                 <w:szCs w:val="28"/>
               </w:rPr>
             </w:pPr>
+            <w:r>
+              <w:rPr>
+                <w:rFonts w:ascii="Times New Roman" w:hAnsi="Times New Roman" w:cs="Times New Roman"/>
+                <w:sz w:val="28"/>
+                <w:szCs w:val="28"/>
+              </w:rPr>
+              <w:t>20%</w:t>
+            </w:r>
           </w:p>
         </w:tc>
       </w:tr>
@@ -27847,6 +28170,14 @@
                 <w:szCs w:val="28"/>
               </w:rPr>
             </w:pPr>
+            <w:r>
+              <w:rPr>
+                <w:rFonts w:ascii="Times New Roman" w:hAnsi="Times New Roman" w:cs="Times New Roman"/>
+                <w:sz w:val="28"/>
+                <w:szCs w:val="28"/>
+              </w:rPr>
+              <w:t>20%</w:t>
+            </w:r>
           </w:p>
         </w:tc>
         <w:tc>
@@ -27861,6 +28192,14 @@
                 <w:szCs w:val="28"/>
               </w:rPr>
             </w:pPr>
+            <w:r>
+              <w:rPr>
+                <w:rFonts w:ascii="Times New Roman" w:hAnsi="Times New Roman" w:cs="Times New Roman"/>
+                <w:sz w:val="28"/>
+                <w:szCs w:val="28"/>
+              </w:rPr>
+              <w:t>20%</w:t>
+            </w:r>
           </w:p>
         </w:tc>
         <w:tc>
@@ -27875,6 +28214,14 @@
                 <w:szCs w:val="28"/>
               </w:rPr>
             </w:pPr>
+            <w:r>
+              <w:rPr>
+                <w:rFonts w:ascii="Times New Roman" w:hAnsi="Times New Roman" w:cs="Times New Roman"/>
+                <w:sz w:val="28"/>
+                <w:szCs w:val="28"/>
+              </w:rPr>
+              <w:t>20%</w:t>
+            </w:r>
           </w:p>
         </w:tc>
         <w:tc>
@@ -27889,6 +28236,14 @@
                 <w:szCs w:val="28"/>
               </w:rPr>
             </w:pPr>
+            <w:r>
+              <w:rPr>
+                <w:rFonts w:ascii="Times New Roman" w:hAnsi="Times New Roman" w:cs="Times New Roman"/>
+                <w:sz w:val="28"/>
+                <w:szCs w:val="28"/>
+              </w:rPr>
+              <w:t>20%</w:t>
+            </w:r>
           </w:p>
         </w:tc>
         <w:tc>
@@ -27903,6 +28258,14 @@
                 <w:szCs w:val="28"/>
               </w:rPr>
             </w:pPr>
+            <w:r>
+              <w:rPr>
+                <w:rFonts w:ascii="Times New Roman" w:hAnsi="Times New Roman" w:cs="Times New Roman"/>
+                <w:sz w:val="28"/>
+                <w:szCs w:val="28"/>
+              </w:rPr>
+              <w:t>20%</w:t>
+            </w:r>
           </w:p>
         </w:tc>
       </w:tr>
@@ -27949,6 +28312,14 @@
                 <w:szCs w:val="28"/>
               </w:rPr>
             </w:pPr>
+            <w:r>
+              <w:rPr>
+                <w:rFonts w:ascii="Times New Roman" w:hAnsi="Times New Roman" w:cs="Times New Roman"/>
+                <w:sz w:val="28"/>
+                <w:szCs w:val="28"/>
+              </w:rPr>
+              <w:t>20%</w:t>
+            </w:r>
           </w:p>
         </w:tc>
         <w:tc>
@@ -27963,6 +28334,14 @@
                 <w:szCs w:val="28"/>
               </w:rPr>
             </w:pPr>
+            <w:r>
+              <w:rPr>
+                <w:rFonts w:ascii="Times New Roman" w:hAnsi="Times New Roman" w:cs="Times New Roman"/>
+                <w:sz w:val="28"/>
+                <w:szCs w:val="28"/>
+              </w:rPr>
+              <w:t>20%</w:t>
+            </w:r>
           </w:p>
         </w:tc>
         <w:tc>
@@ -27977,6 +28356,14 @@
                 <w:szCs w:val="28"/>
               </w:rPr>
             </w:pPr>
+            <w:r>
+              <w:rPr>
+                <w:rFonts w:ascii="Times New Roman" w:hAnsi="Times New Roman" w:cs="Times New Roman"/>
+                <w:sz w:val="28"/>
+                <w:szCs w:val="28"/>
+              </w:rPr>
+              <w:t>20%</w:t>
+            </w:r>
           </w:p>
         </w:tc>
         <w:tc>
@@ -27991,6 +28378,14 @@
                 <w:szCs w:val="28"/>
               </w:rPr>
             </w:pPr>
+            <w:r>
+              <w:rPr>
+                <w:rFonts w:ascii="Times New Roman" w:hAnsi="Times New Roman" w:cs="Times New Roman"/>
+                <w:sz w:val="28"/>
+                <w:szCs w:val="28"/>
+              </w:rPr>
+              <w:t>20%</w:t>
+            </w:r>
           </w:p>
         </w:tc>
         <w:tc>
@@ -28005,6 +28400,14 @@
                 <w:szCs w:val="28"/>
               </w:rPr>
             </w:pPr>
+            <w:r>
+              <w:rPr>
+                <w:rFonts w:ascii="Times New Roman" w:hAnsi="Times New Roman" w:cs="Times New Roman"/>
+                <w:sz w:val="28"/>
+                <w:szCs w:val="28"/>
+              </w:rPr>
+              <w:t>20%</w:t>
+            </w:r>
           </w:p>
         </w:tc>
       </w:tr>
@@ -28050,6 +28453,14 @@
                 <w:szCs w:val="28"/>
               </w:rPr>
             </w:pPr>
+            <w:r>
+              <w:rPr>
+                <w:rFonts w:ascii="Times New Roman" w:hAnsi="Times New Roman" w:cs="Times New Roman"/>
+                <w:sz w:val="28"/>
+                <w:szCs w:val="28"/>
+              </w:rPr>
+              <w:t>20%</w:t>
+            </w:r>
           </w:p>
         </w:tc>
         <w:tc>
@@ -28064,6 +28475,14 @@
                 <w:szCs w:val="28"/>
               </w:rPr>
             </w:pPr>
+            <w:r>
+              <w:rPr>
+                <w:rFonts w:ascii="Times New Roman" w:hAnsi="Times New Roman" w:cs="Times New Roman"/>
+                <w:sz w:val="28"/>
+                <w:szCs w:val="28"/>
+              </w:rPr>
+              <w:t>20%</w:t>
+            </w:r>
           </w:p>
         </w:tc>
         <w:tc>
@@ -28078,6 +28497,14 @@
                 <w:szCs w:val="28"/>
               </w:rPr>
             </w:pPr>
+            <w:r>
+              <w:rPr>
+                <w:rFonts w:ascii="Times New Roman" w:hAnsi="Times New Roman" w:cs="Times New Roman"/>
+                <w:sz w:val="28"/>
+                <w:szCs w:val="28"/>
+              </w:rPr>
+              <w:t>20%</w:t>
+            </w:r>
           </w:p>
         </w:tc>
         <w:tc>
@@ -28092,6 +28519,14 @@
                 <w:szCs w:val="28"/>
               </w:rPr>
             </w:pPr>
+            <w:r>
+              <w:rPr>
+                <w:rFonts w:ascii="Times New Roman" w:hAnsi="Times New Roman" w:cs="Times New Roman"/>
+                <w:sz w:val="28"/>
+                <w:szCs w:val="28"/>
+              </w:rPr>
+              <w:t>20%</w:t>
+            </w:r>
           </w:p>
         </w:tc>
         <w:tc>
@@ -28106,6 +28541,14 @@
                 <w:szCs w:val="28"/>
               </w:rPr>
             </w:pPr>
+            <w:r>
+              <w:rPr>
+                <w:rFonts w:ascii="Times New Roman" w:hAnsi="Times New Roman" w:cs="Times New Roman"/>
+                <w:sz w:val="28"/>
+                <w:szCs w:val="28"/>
+              </w:rPr>
+              <w:t>20%</w:t>
+            </w:r>
           </w:p>
         </w:tc>
       </w:tr>
@@ -28151,6 +28594,14 @@
                 <w:szCs w:val="28"/>
               </w:rPr>
             </w:pPr>
+            <w:r>
+              <w:rPr>
+                <w:rFonts w:ascii="Times New Roman" w:hAnsi="Times New Roman" w:cs="Times New Roman"/>
+                <w:sz w:val="28"/>
+                <w:szCs w:val="28"/>
+              </w:rPr>
+              <w:t>20%</w:t>
+            </w:r>
           </w:p>
         </w:tc>
         <w:tc>
@@ -28165,6 +28616,14 @@
                 <w:szCs w:val="28"/>
               </w:rPr>
             </w:pPr>
+            <w:r>
+              <w:rPr>
+                <w:rFonts w:ascii="Times New Roman" w:hAnsi="Times New Roman" w:cs="Times New Roman"/>
+                <w:sz w:val="28"/>
+                <w:szCs w:val="28"/>
+              </w:rPr>
+              <w:t>20%</w:t>
+            </w:r>
           </w:p>
         </w:tc>
         <w:tc>
@@ -28179,6 +28638,14 @@
                 <w:szCs w:val="28"/>
               </w:rPr>
             </w:pPr>
+            <w:r>
+              <w:rPr>
+                <w:rFonts w:ascii="Times New Roman" w:hAnsi="Times New Roman" w:cs="Times New Roman"/>
+                <w:sz w:val="28"/>
+                <w:szCs w:val="28"/>
+              </w:rPr>
+              <w:t>20%</w:t>
+            </w:r>
           </w:p>
         </w:tc>
         <w:tc>
@@ -28193,6 +28660,14 @@
                 <w:szCs w:val="28"/>
               </w:rPr>
             </w:pPr>
+            <w:r>
+              <w:rPr>
+                <w:rFonts w:ascii="Times New Roman" w:hAnsi="Times New Roman" w:cs="Times New Roman"/>
+                <w:sz w:val="28"/>
+                <w:szCs w:val="28"/>
+              </w:rPr>
+              <w:t>20%</w:t>
+            </w:r>
           </w:p>
         </w:tc>
         <w:tc>
@@ -28207,6 +28682,14 @@
                 <w:szCs w:val="28"/>
               </w:rPr>
             </w:pPr>
+            <w:r>
+              <w:rPr>
+                <w:rFonts w:ascii="Times New Roman" w:hAnsi="Times New Roman" w:cs="Times New Roman"/>
+                <w:sz w:val="28"/>
+                <w:szCs w:val="28"/>
+              </w:rPr>
+              <w:t>20%</w:t>
+            </w:r>
           </w:p>
         </w:tc>
       </w:tr>
@@ -31088,6 +31571,25 @@
       <w:shd w:val="clear" w:color="auto" w:fill="E1DFDD"/>
     </w:rPr>
   </w:style>
+  <w:style w:type="paragraph" w:styleId="Caption">
+    <w:name w:val="caption"/>
+    <w:basedOn w:val="Normal"/>
+    <w:next w:val="Normal"/>
+    <w:uiPriority w:val="35"/>
+    <w:unhideWhenUsed/>
+    <w:qFormat/>
+    <w:rsid w:val="00F53A2B"/>
+    <w:pPr>
+      <w:spacing w:line="240" w:lineRule="auto"/>
+    </w:pPr>
+    <w:rPr>
+      <w:i/>
+      <w:iCs/>
+      <w:color w:val="1F497D" w:themeColor="text2"/>
+      <w:sz w:val="18"/>
+      <w:szCs w:val="18"/>
+    </w:rPr>
+  </w:style>
 </w:styles>
 </file>
 

</xml_diff>

<commit_message>
Results added to the report
</commit_message>
<xml_diff>
--- a/Documents/Sprint8 - Final Report - The FineTuners.docx
+++ b/Documents/Sprint8 - Final Report - The FineTuners.docx
@@ -9471,7 +9471,7 @@
         </w:rPr>
         <w:lastRenderedPageBreak/>
         <w:drawing>
-          <wp:inline distT="0" distB="0" distL="0" distR="0" wp14:anchorId="316E1697" wp14:editId="609A90DB">
+          <wp:inline distT="0" distB="0" distL="0" distR="0" wp14:anchorId="316E1697" wp14:editId="18DFDF8E">
             <wp:extent cx="3429000" cy="2275205"/>
             <wp:effectExtent l="0" t="0" r="0" b="0"/>
             <wp:docPr id="16" name="Picture 16"/>
@@ -9665,7 +9665,7 @@
           <w:szCs w:val="24"/>
         </w:rPr>
         <w:drawing>
-          <wp:inline distT="0" distB="0" distL="0" distR="0" wp14:anchorId="676572D9" wp14:editId="6D974E0F">
+          <wp:inline distT="0" distB="0" distL="0" distR="0" wp14:anchorId="676572D9" wp14:editId="15592B54">
             <wp:extent cx="3374390" cy="2165985"/>
             <wp:effectExtent l="0" t="0" r="0" b="5715"/>
             <wp:docPr id="15" name="Picture 15"/>
@@ -10258,7 +10258,7 @@
         </w:rPr>
         <w:lastRenderedPageBreak/>
         <w:drawing>
-          <wp:inline distT="0" distB="0" distL="0" distR="0" wp14:anchorId="72E93742" wp14:editId="544EC98F">
+          <wp:inline distT="0" distB="0" distL="0" distR="0" wp14:anchorId="72E93742" wp14:editId="699507CD">
             <wp:extent cx="3265805" cy="2677795"/>
             <wp:effectExtent l="0" t="0" r="0" b="8255"/>
             <wp:docPr id="12" name="Picture 12"/>
@@ -10509,7 +10509,7 @@
           <w:lang w:eastAsia="en-IN"/>
         </w:rPr>
         <w:drawing>
-          <wp:inline distT="0" distB="0" distL="0" distR="0" wp14:anchorId="77F9D73C" wp14:editId="5F68D8B7">
+          <wp:inline distT="0" distB="0" distL="0" distR="0" wp14:anchorId="77F9D73C" wp14:editId="07B5EEC1">
             <wp:extent cx="3363595" cy="2329815"/>
             <wp:effectExtent l="0" t="0" r="8255" b="0"/>
             <wp:docPr id="11" name="Picture 11" descr="A graph of a problem"/>
@@ -10747,7 +10747,7 @@
           <w:lang w:eastAsia="en-IN"/>
         </w:rPr>
         <w:drawing>
-          <wp:inline distT="0" distB="0" distL="0" distR="0" wp14:anchorId="46C3072B" wp14:editId="0D610E28">
+          <wp:inline distT="0" distB="0" distL="0" distR="0" wp14:anchorId="46C3072B" wp14:editId="135D91FA">
             <wp:extent cx="3145790" cy="2525395"/>
             <wp:effectExtent l="0" t="0" r="0" b="8255"/>
             <wp:docPr id="10" name="Picture 10" descr="A blue and grey squares"/>
@@ -11256,7 +11256,7 @@
           <w:lang w:eastAsia="en-IN"/>
         </w:rPr>
         <w:drawing>
-          <wp:inline distT="0" distB="0" distL="0" distR="0" wp14:anchorId="10049BC5" wp14:editId="2073967D">
+          <wp:inline distT="0" distB="0" distL="0" distR="0" wp14:anchorId="10049BC5" wp14:editId="273ABC7B">
             <wp:extent cx="2775585" cy="2449195"/>
             <wp:effectExtent l="0" t="0" r="5715" b="8255"/>
             <wp:docPr id="8" name="Picture 8" descr="A close-up of a screen"/>
@@ -14864,7 +14864,7 @@
           <w:lang w:eastAsia="en-IN"/>
         </w:rPr>
         <w:drawing>
-          <wp:inline distT="0" distB="0" distL="0" distR="0" wp14:anchorId="2870B9DE" wp14:editId="7AA17E34">
+          <wp:inline distT="0" distB="0" distL="0" distR="0" wp14:anchorId="2870B9DE" wp14:editId="6FFF10F7">
             <wp:extent cx="4387215" cy="2470785"/>
             <wp:effectExtent l="0" t="0" r="0" b="5715"/>
             <wp:docPr id="46" name="Picture 46"/>
@@ -15968,7 +15968,7 @@
           <w:szCs w:val="24"/>
         </w:rPr>
         <w:drawing>
-          <wp:inline distT="0" distB="0" distL="0" distR="0" wp14:anchorId="50BBB2FD" wp14:editId="7541DBFD">
+          <wp:inline distT="0" distB="0" distL="0" distR="0" wp14:anchorId="50BBB2FD" wp14:editId="06FB4126">
             <wp:extent cx="4702810" cy="2601595"/>
             <wp:effectExtent l="0" t="0" r="2540" b="8255"/>
             <wp:docPr id="44" name="Picture 44"/>
@@ -23714,6 +23714,7 @@
         <w:rPr>
           <w:b w:val="0"/>
           <w:bCs w:val="0"/>
+          <w:color w:val="111111"/>
           <w:sz w:val="24"/>
           <w:szCs w:val="24"/>
         </w:rPr>
@@ -23771,30 +23772,298 @@
     </w:p>
     <w:p>
       <w:pPr>
+        <w:pStyle w:val="NormalWeb"/>
+        <w:spacing w:before="0" w:beforeAutospacing="0" w:after="0" w:afterAutospacing="0"/>
+        <w:jc w:val="both"/>
+        <w:rPr>
+          <w:color w:val="111111"/>
+        </w:rPr>
+      </w:pPr>
+      <w:bookmarkStart w:id="67" w:name="OLE_LINK1"/>
+      <w:bookmarkStart w:id="68" w:name="OLE_LINK2"/>
+      <w:r>
+        <w:rPr>
+          <w:color w:val="111111"/>
+        </w:rPr>
+        <w:t xml:space="preserve">If </w:t>
+      </w:r>
+      <w:r>
+        <w:rPr>
+          <w:color w:val="111111"/>
+        </w:rPr>
+        <w:t>we</w:t>
+      </w:r>
+      <w:r>
+        <w:rPr>
+          <w:color w:val="111111"/>
+        </w:rPr>
+        <w:t xml:space="preserve"> were to approach this project differently, here are a couple of ideas:</w:t>
+      </w:r>
+    </w:p>
+    <w:p>
+      <w:pPr>
+        <w:pStyle w:val="NormalWeb"/>
+        <w:numPr>
+          <w:ilvl w:val="0"/>
+          <w:numId w:val="18"/>
+        </w:numPr>
+        <w:spacing w:before="0" w:beforeAutospacing="0" w:after="0" w:afterAutospacing="0"/>
+        <w:jc w:val="both"/>
+        <w:rPr>
+          <w:color w:val="111111"/>
+        </w:rPr>
+      </w:pPr>
+      <w:r>
+        <w:rPr>
+          <w:rStyle w:val="Strong"/>
+          <w:color w:val="111111"/>
+          <w:u w:val="single"/>
+        </w:rPr>
+        <w:t>Manual Annotation</w:t>
+      </w:r>
+      <w:r>
+        <w:rPr>
+          <w:color w:val="111111"/>
+          <w:u w:val="single"/>
+        </w:rPr>
+        <w:t>:</w:t>
+      </w:r>
+      <w:r>
+        <w:rPr>
+          <w:color w:val="111111"/>
+        </w:rPr>
+        <w:t xml:space="preserve"> Instead of using models for irony detection and sentiment analysis, we could manually annotate a subset of tweets. This would allow us to understand the nuances of the data better and could potentially improve the accuracy of categorization.</w:t>
+      </w:r>
+      <w:r>
+        <w:rPr>
+          <w:color w:val="111111"/>
+        </w:rPr>
+        <w:t xml:space="preserve"> </w:t>
+      </w:r>
+    </w:p>
+    <w:p>
+      <w:pPr>
+        <w:pStyle w:val="NormalWeb"/>
+        <w:numPr>
+          <w:ilvl w:val="0"/>
+          <w:numId w:val="18"/>
+        </w:numPr>
+        <w:spacing w:before="0" w:beforeAutospacing="0" w:after="0" w:afterAutospacing="0"/>
+        <w:jc w:val="both"/>
+        <w:rPr>
+          <w:color w:val="111111"/>
+        </w:rPr>
+      </w:pPr>
+      <w:r>
+        <w:rPr>
+          <w:rStyle w:val="Strong"/>
+          <w:color w:val="111111"/>
+          <w:u w:val="single"/>
+        </w:rPr>
+        <w:t>Deep Learning Models</w:t>
+      </w:r>
+      <w:r>
+        <w:rPr>
+          <w:color w:val="111111"/>
+          <w:u w:val="single"/>
+        </w:rPr>
+        <w:t>:</w:t>
+      </w:r>
+      <w:r>
+        <w:rPr>
+          <w:rFonts w:ascii="Roboto" w:hAnsi="Roboto"/>
+          <w:color w:val="111111"/>
+        </w:rPr>
+        <w:t xml:space="preserve"> </w:t>
+      </w:r>
+      <w:r>
+        <w:rPr>
+          <w:color w:val="111111"/>
+        </w:rPr>
+        <w:t>Instead of classical methods, we could use deep learning models for sentiment analysis and topic mode</w:t>
+      </w:r>
+      <w:r>
+        <w:rPr>
+          <w:color w:val="111111"/>
+        </w:rPr>
+        <w:t>l</w:t>
+      </w:r>
+      <w:r>
+        <w:rPr>
+          <w:color w:val="111111"/>
+        </w:rPr>
+        <w:t>ling. These models can capture complex patterns and could potentially provide more accurate results.</w:t>
+      </w:r>
+      <w:r>
+        <w:rPr>
+          <w:color w:val="111111"/>
+        </w:rPr>
+        <w:t xml:space="preserve"> </w:t>
+      </w:r>
+    </w:p>
+    <w:p>
+      <w:pPr>
+        <w:pStyle w:val="NormalWeb"/>
+        <w:numPr>
+          <w:ilvl w:val="0"/>
+          <w:numId w:val="18"/>
+        </w:numPr>
+        <w:spacing w:before="0" w:beforeAutospacing="0" w:after="0" w:afterAutospacing="0"/>
+        <w:jc w:val="both"/>
+        <w:rPr>
+          <w:color w:val="111111"/>
+        </w:rPr>
+      </w:pPr>
+      <w:r>
+        <w:rPr>
+          <w:rStyle w:val="Strong"/>
+          <w:color w:val="111111"/>
+          <w:u w:val="single"/>
+        </w:rPr>
+        <w:t>Topic Model</w:t>
+      </w:r>
+      <w:r>
+        <w:rPr>
+          <w:rStyle w:val="Strong"/>
+          <w:color w:val="111111"/>
+          <w:u w:val="single"/>
+        </w:rPr>
+        <w:t>l</w:t>
+      </w:r>
+      <w:r>
+        <w:rPr>
+          <w:rStyle w:val="Strong"/>
+          <w:color w:val="111111"/>
+          <w:u w:val="single"/>
+        </w:rPr>
+        <w:t>ing</w:t>
+      </w:r>
+      <w:r>
+        <w:rPr>
+          <w:color w:val="111111"/>
+          <w:u w:val="single"/>
+        </w:rPr>
+        <w:t>:</w:t>
+      </w:r>
+      <w:r>
+        <w:rPr>
+          <w:color w:val="111111"/>
+        </w:rPr>
+        <w:t xml:space="preserve"> For categorizing complaints into specific topics, we could use classical NLP techniques like Latent Dirichlet Allocation (LDA) for topic model</w:t>
+      </w:r>
+      <w:r>
+        <w:rPr>
+          <w:color w:val="111111"/>
+        </w:rPr>
+        <w:t>l</w:t>
+      </w:r>
+      <w:r>
+        <w:rPr>
+          <w:color w:val="111111"/>
+        </w:rPr>
+        <w:t>ing. This could help in identifying common themes in the complaints.</w:t>
+      </w:r>
+    </w:p>
+    <w:p>
+      <w:pPr>
+        <w:pStyle w:val="NormalWeb"/>
+        <w:numPr>
+          <w:ilvl w:val="0"/>
+          <w:numId w:val="18"/>
+        </w:numPr>
+        <w:spacing w:before="0" w:beforeAutospacing="0" w:after="0" w:afterAutospacing="0"/>
+        <w:jc w:val="both"/>
+        <w:rPr>
+          <w:color w:val="111111"/>
+        </w:rPr>
+      </w:pPr>
+      <w:r>
+        <w:rPr>
+          <w:rStyle w:val="Strong"/>
+          <w:color w:val="111111"/>
+          <w:u w:val="single"/>
+        </w:rPr>
+        <w:t>Rule-based Systems</w:t>
+      </w:r>
+      <w:r>
+        <w:rPr>
+          <w:color w:val="111111"/>
+          <w:u w:val="single"/>
+        </w:rPr>
+        <w:t>:</w:t>
+      </w:r>
+      <w:r>
+        <w:rPr>
+          <w:color w:val="111111"/>
+        </w:rPr>
+        <w:t xml:space="preserve"> For the categorization of tweets into complaints and non-complaints, we could consider a rule-based system. This system could use a set of predefined rules based on keywords or phrases commonly found in complaints.</w:t>
+      </w:r>
+    </w:p>
+    <w:p>
+      <w:pPr>
+        <w:pStyle w:val="NormalWeb"/>
+        <w:numPr>
+          <w:ilvl w:val="0"/>
+          <w:numId w:val="18"/>
+        </w:numPr>
+        <w:spacing w:before="0" w:beforeAutospacing="0" w:after="0" w:afterAutospacing="0"/>
+        <w:jc w:val="both"/>
+        <w:rPr>
+          <w:color w:val="111111"/>
+        </w:rPr>
+      </w:pPr>
+      <w:r>
+        <w:rPr>
+          <w:rStyle w:val="Strong"/>
+          <w:color w:val="111111"/>
+          <w:u w:val="single"/>
+        </w:rPr>
+        <w:t>Feedback Loop</w:t>
+      </w:r>
+      <w:r>
+        <w:rPr>
+          <w:color w:val="111111"/>
+          <w:u w:val="single"/>
+        </w:rPr>
+        <w:t>:</w:t>
+      </w:r>
+      <w:r>
+        <w:rPr>
+          <w:color w:val="111111"/>
+        </w:rPr>
+        <w:t xml:space="preserve"> Incorporate a feedback loop from the maintenance team. Their expertise could help refine the categorization process and make the system more robust and relevant.</w:t>
+      </w:r>
+    </w:p>
+    <w:bookmarkEnd w:id="67"/>
+    <w:bookmarkEnd w:id="68"/>
+    <w:p>
+      <w:pPr>
+        <w:pStyle w:val="NormalWeb"/>
+        <w:spacing w:before="0" w:beforeAutospacing="0" w:after="0" w:afterAutospacing="0"/>
+        <w:ind w:left="720"/>
+        <w:jc w:val="both"/>
+        <w:rPr>
+          <w:color w:val="111111"/>
+        </w:rPr>
+      </w:pPr>
+    </w:p>
+    <w:p>
+      <w:pPr>
         <w:pStyle w:val="Heading1"/>
         <w:rPr>
           <w:sz w:val="28"/>
           <w:szCs w:val="28"/>
         </w:rPr>
       </w:pPr>
-    </w:p>
-    <w:p>
-      <w:pPr>
-        <w:pStyle w:val="Heading1"/>
+      <w:bookmarkStart w:id="69" w:name="_Toc154665631"/>
+      <w:r>
         <w:rPr>
           <w:sz w:val="28"/>
           <w:szCs w:val="28"/>
         </w:rPr>
-      </w:pPr>
-      <w:bookmarkStart w:id="67" w:name="_Toc154665631"/>
-      <w:r>
-        <w:rPr>
-          <w:sz w:val="28"/>
-          <w:szCs w:val="28"/>
-        </w:rPr>
         <w:t>7. PROCESS</w:t>
       </w:r>
-      <w:bookmarkEnd w:id="67"/>
+      <w:bookmarkEnd w:id="69"/>
     </w:p>
     <w:p>
       <w:pPr>
@@ -23805,7 +24074,7 @@
           <w:szCs w:val="24"/>
         </w:rPr>
       </w:pPr>
-      <w:bookmarkStart w:id="68" w:name="_Toc154665632"/>
+      <w:bookmarkStart w:id="70" w:name="_Toc154665632"/>
       <w:r>
         <w:rPr>
           <w:sz w:val="24"/>
@@ -23813,7 +24082,7 @@
         </w:rPr>
         <w:t>7.1. Project Inception and Team Dynamics</w:t>
       </w:r>
-      <w:bookmarkEnd w:id="68"/>
+      <w:bookmarkEnd w:id="70"/>
     </w:p>
     <w:p>
       <w:pPr>
@@ -23893,7 +24162,7 @@
           <w:szCs w:val="24"/>
         </w:rPr>
       </w:pPr>
-      <w:bookmarkStart w:id="69" w:name="_Toc154665633"/>
+      <w:bookmarkStart w:id="71" w:name="_Toc154665633"/>
       <w:r>
         <w:rPr>
           <w:sz w:val="24"/>
@@ -23901,7 +24170,7 @@
         </w:rPr>
         <w:t>7.2. Agile Methodology and Communication</w:t>
       </w:r>
-      <w:bookmarkEnd w:id="69"/>
+      <w:bookmarkEnd w:id="71"/>
     </w:p>
     <w:p>
       <w:pPr>
@@ -23975,6 +24244,7 @@
         <w:rPr>
           <w:noProof/>
         </w:rPr>
+        <w:lastRenderedPageBreak/>
         <w:drawing>
           <wp:inline distT="0" distB="0" distL="0" distR="0" wp14:anchorId="5A5E571A" wp14:editId="206B90BF">
             <wp:extent cx="5731510" cy="2032635"/>
@@ -24162,7 +24432,6 @@
           <w:color w:val="000000"/>
           <w:bdr w:val="none" w:sz="0" w:space="0" w:color="auto" w:frame="1"/>
         </w:rPr>
-        <w:lastRenderedPageBreak/>
         <w:drawing>
           <wp:inline distT="0" distB="0" distL="0" distR="0" wp14:anchorId="1CBE7F12" wp14:editId="2B2518F9">
             <wp:extent cx="5527964" cy="3151050"/>
@@ -24296,7 +24565,17 @@
           <w:sz w:val="24"/>
           <w:szCs w:val="24"/>
         </w:rPr>
-        <w:t>During this process, GitHub served as our central platform for version control and collaboration. The command-line interface, Bash, was an integral part of our workflow, allowing us to efficiently push and pull changes to the repository. This tool facilitated a smooth interaction with GitHub, making it accessible for team members to synchronize their work effortlessly. Using Bash scripts, we automated repetitive tasks, enhancing our productivity and allowing us to focus on the more creative aspects of the project. Its versatility and power made it an invaluable asset in our development toolkit, contributing positively to our project's progression.</w:t>
+        <w:t xml:space="preserve">During this process, GitHub served as our central platform for version control and collaboration. The command-line interface, Bash, was an integral part of our workflow, allowing us to efficiently push and pull changes to the repository. This tool facilitated a smooth interaction with GitHub, making it accessible for team members to synchronize their work effortlessly. Using Bash scripts, we automated repetitive tasks, enhancing our productivity and allowing us to focus on the more creative aspects of the project. Its versatility and power made </w:t>
+      </w:r>
+      <w:r>
+        <w:rPr>
+          <w:rFonts w:ascii="Times New Roman" w:hAnsi="Times New Roman" w:cs="Times New Roman"/>
+          <w:color w:val="000000"/>
+          <w:sz w:val="24"/>
+          <w:szCs w:val="24"/>
+        </w:rPr>
+        <w:lastRenderedPageBreak/>
+        <w:t>it an invaluable asset in our development toolkit, contributing positively to our project's progression.</w:t>
       </w:r>
     </w:p>
     <w:p>
@@ -24320,7 +24599,7 @@
           <w:szCs w:val="24"/>
         </w:rPr>
       </w:pPr>
-      <w:bookmarkStart w:id="70" w:name="_Toc154665634"/>
+      <w:bookmarkStart w:id="72" w:name="_Toc154665634"/>
       <w:r>
         <w:rPr>
           <w:sz w:val="24"/>
@@ -24328,7 +24607,7 @@
         </w:rPr>
         <w:t>7.3. Utilization of Development Tools</w:t>
       </w:r>
-      <w:bookmarkEnd w:id="70"/>
+      <w:bookmarkEnd w:id="72"/>
     </w:p>
     <w:p>
       <w:pPr>
@@ -24482,13 +24761,12 @@
           <w:szCs w:val="24"/>
         </w:rPr>
       </w:pPr>
-      <w:bookmarkStart w:id="71" w:name="_Toc154665635"/>
-      <w:r>
-        <w:rPr>
-          <w:sz w:val="24"/>
-          <w:szCs w:val="24"/>
-        </w:rPr>
-        <w:lastRenderedPageBreak/>
+      <w:bookmarkStart w:id="73" w:name="_Toc154665635"/>
+      <w:r>
+        <w:rPr>
+          <w:sz w:val="24"/>
+          <w:szCs w:val="24"/>
+        </w:rPr>
         <w:t xml:space="preserve">7.4. </w:t>
       </w:r>
       <w:r>
@@ -24498,7 +24776,7 @@
         </w:rPr>
         <w:t>Utilization of Project Management Tools</w:t>
       </w:r>
-      <w:bookmarkEnd w:id="71"/>
+      <w:bookmarkEnd w:id="73"/>
     </w:p>
     <w:p>
       <w:pPr>
@@ -24850,7 +25128,7 @@
           <w:bdr w:val="none" w:sz="0" w:space="0" w:color="auto" w:frame="1"/>
         </w:rPr>
         <w:drawing>
-          <wp:inline distT="0" distB="0" distL="0" distR="0" wp14:anchorId="02AE2FC1" wp14:editId="395E472D">
+          <wp:inline distT="0" distB="0" distL="0" distR="0" wp14:anchorId="02AE2FC1" wp14:editId="14DD405F">
             <wp:extent cx="1731645" cy="2230755"/>
             <wp:effectExtent l="0" t="0" r="1905" b="0"/>
             <wp:docPr id="29" name="Picture 29"/>
@@ -25036,18 +25314,7 @@
           <w:szCs w:val="24"/>
           <w:lang w:val="en-US"/>
         </w:rPr>
-        <w:t xml:space="preserve">Once the tasks reached a satisfactory level of completion, their status was changed to 'Completed,' and subsequently moved to 'In Review,' where another layer of scrutiny was </w:t>
-      </w:r>
-      <w:r>
-        <w:rPr>
-          <w:rFonts w:ascii="Times New Roman" w:eastAsia="Times New Roman" w:hAnsi="Times New Roman" w:cs="Times New Roman"/>
-          <w:color w:val="000000"/>
-          <w:sz w:val="24"/>
-          <w:szCs w:val="24"/>
-          <w:lang w:val="en-US"/>
-        </w:rPr>
-        <w:lastRenderedPageBreak/>
-        <w:t>applied by different team members. This peer review process was critical, providing an opportunity for quality assurance and collaborative improvement.</w:t>
+        <w:t>Once the tasks reached a satisfactory level of completion, their status was changed to 'Completed,' and subsequently moved to 'In Review,' where another layer of scrutiny was applied by different team members. This peer review process was critical, providing an opportunity for quality assurance and collaborative improvement.</w:t>
       </w:r>
     </w:p>
     <w:p>
@@ -25095,7 +25362,7 @@
           <w:szCs w:val="24"/>
         </w:rPr>
       </w:pPr>
-      <w:bookmarkStart w:id="72" w:name="_Toc154665636"/>
+      <w:bookmarkStart w:id="74" w:name="_Toc154665636"/>
       <w:r>
         <w:rPr>
           <w:sz w:val="24"/>
@@ -25103,7 +25370,7 @@
         </w:rPr>
         <w:t>7.5. Role Evolution and Adaptation</w:t>
       </w:r>
-      <w:bookmarkEnd w:id="72"/>
+      <w:bookmarkEnd w:id="74"/>
     </w:p>
     <w:p>
       <w:pPr>
@@ -25233,7 +25500,7 @@
           <w:szCs w:val="24"/>
         </w:rPr>
       </w:pPr>
-      <w:bookmarkStart w:id="73" w:name="_Toc154665637"/>
+      <w:bookmarkStart w:id="75" w:name="_Toc154665637"/>
       <w:r>
         <w:rPr>
           <w:sz w:val="24"/>
@@ -25241,7 +25508,7 @@
         </w:rPr>
         <w:t>7.6. Continuous Learning and Feedback Integration</w:t>
       </w:r>
-      <w:bookmarkEnd w:id="73"/>
+      <w:bookmarkEnd w:id="75"/>
     </w:p>
     <w:p>
       <w:pPr>
@@ -25263,7 +25530,18 @@
           <w:szCs w:val="24"/>
           <w:lang w:val="en-US"/>
         </w:rPr>
-        <w:t>Our project was a learning journey as much as it was a development one. Feedback from both internal and external reviews was a vital source of learning and growth. It informed our decisions and strategies, ensuring that our project was not only technically sound but also aligned with stakeholder expectations and market realities.</w:t>
+        <w:t xml:space="preserve">Our project was a learning journey as much as it was a development one. Feedback from both internal and external reviews was a vital source of learning and growth. It informed our </w:t>
+      </w:r>
+      <w:r>
+        <w:rPr>
+          <w:rFonts w:ascii="Times New Roman" w:eastAsia="Times New Roman" w:hAnsi="Times New Roman" w:cs="Times New Roman"/>
+          <w:color w:val="000000"/>
+          <w:sz w:val="24"/>
+          <w:szCs w:val="24"/>
+          <w:lang w:val="en-US"/>
+        </w:rPr>
+        <w:lastRenderedPageBreak/>
+        <w:t>decisions and strategies, ensuring that our project was not only technically sound but also aligned with stakeholder expectations and market realities.</w:t>
       </w:r>
     </w:p>
     <w:p>
@@ -25334,7 +25612,7 @@
           <w:szCs w:val="28"/>
         </w:rPr>
       </w:pPr>
-      <w:bookmarkStart w:id="74" w:name="_Toc154665638"/>
+      <w:bookmarkStart w:id="76" w:name="_Toc154665638"/>
       <w:r>
         <w:rPr>
           <w:sz w:val="28"/>
@@ -25350,7 +25628,7 @@
         </w:rPr>
         <w:t>EXECUTIVE SUMMARY</w:t>
       </w:r>
-      <w:bookmarkEnd w:id="74"/>
+      <w:bookmarkEnd w:id="76"/>
     </w:p>
     <w:p>
       <w:pPr>
@@ -25361,7 +25639,7 @@
           <w:szCs w:val="24"/>
         </w:rPr>
       </w:pPr>
-      <w:bookmarkStart w:id="75" w:name="_Toc154665639"/>
+      <w:bookmarkStart w:id="77" w:name="_Toc154665639"/>
       <w:r>
         <w:rPr>
           <w:sz w:val="24"/>
@@ -25377,7 +25655,7 @@
         </w:rPr>
         <w:t>Introduction</w:t>
       </w:r>
-      <w:bookmarkEnd w:id="75"/>
+      <w:bookmarkEnd w:id="77"/>
     </w:p>
     <w:p>
       <w:pPr>
@@ -25422,18 +25700,7 @@
           <w:szCs w:val="24"/>
           <w:lang w:val="en-US"/>
         </w:rPr>
-        <w:t xml:space="preserve">Additionally, this project is pioneered in its use of social media as a direct feedback mechanism to inform and enhance maintenance strategies. The real-time nature of social media allowed for immediate identification of issues, which is important in the context of train maintenance where safety and reliability are paramount. This approach not only aimed to improve the quality </w:t>
-      </w:r>
-      <w:r>
-        <w:rPr>
-          <w:rFonts w:ascii="Times New Roman" w:eastAsia="Times New Roman" w:hAnsi="Times New Roman" w:cs="Times New Roman"/>
-          <w:color w:val="000000"/>
-          <w:sz w:val="24"/>
-          <w:szCs w:val="24"/>
-          <w:lang w:val="en-US"/>
-        </w:rPr>
-        <w:lastRenderedPageBreak/>
-        <w:t>of maintenance services but also to demonstrate Thameslink's proactive stance in leveraging technology for customer service excellence.</w:t>
+        <w:t>Additionally, this project is pioneered in its use of social media as a direct feedback mechanism to inform and enhance maintenance strategies. The real-time nature of social media allowed for immediate identification of issues, which is important in the context of train maintenance where safety and reliability are paramount. This approach not only aimed to improve the quality of maintenance services but also to demonstrate Thameslink's proactive stance in leveraging technology for customer service excellence.</w:t>
       </w:r>
     </w:p>
     <w:p>
@@ -25459,7 +25726,7 @@
           <w:lang w:val="en-US"/>
         </w:rPr>
       </w:pPr>
-      <w:bookmarkStart w:id="76" w:name="_Toc154665640"/>
+      <w:bookmarkStart w:id="78" w:name="_Toc154665640"/>
       <w:r>
         <w:rPr>
           <w:sz w:val="24"/>
@@ -25468,7 +25735,7 @@
         </w:rPr>
         <w:t>8.2. Data Insights</w:t>
       </w:r>
-      <w:bookmarkEnd w:id="76"/>
+      <w:bookmarkEnd w:id="78"/>
     </w:p>
     <w:p>
       <w:pPr>
@@ -25517,7 +25784,7 @@
           <w:lang w:val="en-US"/>
         </w:rPr>
       </w:pPr>
-      <w:bookmarkStart w:id="77" w:name="_Toc154665641"/>
+      <w:bookmarkStart w:id="79" w:name="_Toc154665641"/>
       <w:r>
         <w:rPr>
           <w:sz w:val="24"/>
@@ -25527,7 +25794,7 @@
         </w:rPr>
         <w:t>8.3. Modeling Overview</w:t>
       </w:r>
-      <w:bookmarkEnd w:id="77"/>
+      <w:bookmarkEnd w:id="79"/>
     </w:p>
     <w:p>
       <w:pPr>
@@ -25577,7 +25844,7 @@
           <w:lang w:val="en-US"/>
         </w:rPr>
       </w:pPr>
-      <w:bookmarkStart w:id="78" w:name="_Toc154665642"/>
+      <w:bookmarkStart w:id="80" w:name="_Toc154665642"/>
       <w:r>
         <w:rPr>
           <w:sz w:val="24"/>
@@ -25586,7 +25853,7 @@
         </w:rPr>
         <w:t>8.4. Evaluation Methodology</w:t>
       </w:r>
-      <w:bookmarkEnd w:id="78"/>
+      <w:bookmarkEnd w:id="80"/>
     </w:p>
     <w:p>
       <w:pPr>
@@ -25629,7 +25896,18 @@
           <w:szCs w:val="24"/>
           <w:lang w:val="en-US"/>
         </w:rPr>
-        <w:t>Furthermore, the evaluation process included a detailed analysis of the model's performance metrics, such as precision, recall, and F1 score. These metrics provided a quantitative assessment of the model's ability to accurately identify and categorize tweets, ensuring that our recommendations for maintenance improvements were based on reliable and validated data.</w:t>
+        <w:t xml:space="preserve">Furthermore, the evaluation process included a detailed analysis of the model's performance metrics, such as precision, recall, and F1 score. These metrics provided a quantitative </w:t>
+      </w:r>
+      <w:r>
+        <w:rPr>
+          <w:rFonts w:ascii="Times New Roman" w:eastAsia="Times New Roman" w:hAnsi="Times New Roman" w:cs="Times New Roman"/>
+          <w:color w:val="000000"/>
+          <w:sz w:val="24"/>
+          <w:szCs w:val="24"/>
+          <w:lang w:val="en-US"/>
+        </w:rPr>
+        <w:lastRenderedPageBreak/>
+        <w:t>assessment of the model's ability to accurately identify and categorize tweets, ensuring that our recommendations for maintenance improvements were based on reliable and validated data.</w:t>
       </w:r>
     </w:p>
     <w:p>
@@ -25655,7 +25933,7 @@
           <w:lang w:val="en-US"/>
         </w:rPr>
       </w:pPr>
-      <w:bookmarkStart w:id="79" w:name="_Toc154665643"/>
+      <w:bookmarkStart w:id="81" w:name="_Toc154665643"/>
       <w:r>
         <w:rPr>
           <w:sz w:val="24"/>
@@ -25664,7 +25942,7 @@
         </w:rPr>
         <w:t>8.5. Deployment Concept</w:t>
       </w:r>
-      <w:bookmarkEnd w:id="79"/>
+      <w:bookmarkEnd w:id="81"/>
     </w:p>
     <w:p>
       <w:pPr>
@@ -25735,7 +26013,7 @@
           <w:lang w:val="en-US"/>
         </w:rPr>
       </w:pPr>
-      <w:bookmarkStart w:id="80" w:name="_Toc154665644"/>
+      <w:bookmarkStart w:id="82" w:name="_Toc154665644"/>
       <w:r>
         <w:rPr>
           <w:sz w:val="24"/>
@@ -25744,7 +26022,7 @@
         </w:rPr>
         <w:t>8.6. Results, Discussion, and Outlook</w:t>
       </w:r>
-      <w:bookmarkEnd w:id="80"/>
+      <w:bookmarkEnd w:id="82"/>
     </w:p>
     <w:p>
       <w:pPr>
@@ -25805,7 +26083,7 @@
           <w:lang w:val="en-US"/>
         </w:rPr>
       </w:pPr>
-      <w:bookmarkStart w:id="81" w:name="_Toc154665645"/>
+      <w:bookmarkStart w:id="83" w:name="_Toc154665645"/>
       <w:r>
         <w:rPr>
           <w:sz w:val="24"/>
@@ -25814,7 +26092,7 @@
         </w:rPr>
         <w:t>8.7. Process and Collaboration</w:t>
       </w:r>
-      <w:bookmarkEnd w:id="81"/>
+      <w:bookmarkEnd w:id="83"/>
     </w:p>
     <w:p>
       <w:pPr>
@@ -25885,7 +26163,7 @@
           <w:lang w:val="en-US"/>
         </w:rPr>
       </w:pPr>
-      <w:bookmarkStart w:id="82" w:name="_Toc154665646"/>
+      <w:bookmarkStart w:id="84" w:name="_Toc154665646"/>
       <w:r>
         <w:rPr>
           <w:color w:val="000000"/>
@@ -25903,7 +26181,7 @@
         </w:rPr>
         <w:t>.8. Key Takeaways and Recommendations</w:t>
       </w:r>
-      <w:bookmarkEnd w:id="82"/>
+      <w:bookmarkEnd w:id="84"/>
     </w:p>
     <w:p>
       <w:pPr>
@@ -26158,17 +26436,16 @@
           <w:lang w:val="en-US"/>
         </w:rPr>
       </w:pPr>
-      <w:bookmarkStart w:id="83" w:name="_Toc154665647"/>
+      <w:bookmarkStart w:id="85" w:name="_Toc154665647"/>
       <w:r>
         <w:rPr>
           <w:sz w:val="28"/>
           <w:szCs w:val="28"/>
           <w:lang w:val="en-US"/>
         </w:rPr>
-        <w:lastRenderedPageBreak/>
         <w:t>9. WORK BREAKDOWN</w:t>
       </w:r>
-      <w:bookmarkEnd w:id="83"/>
+      <w:bookmarkEnd w:id="85"/>
     </w:p>
     <w:tbl>
       <w:tblPr>
@@ -27392,6 +27669,7 @@
                 <w:sz w:val="28"/>
                 <w:szCs w:val="28"/>
               </w:rPr>
+              <w:lastRenderedPageBreak/>
               <w:t>Executive Summary</w:t>
             </w:r>
           </w:p>
@@ -29648,6 +29926,119 @@
       </w:rPr>
     </w:lvl>
   </w:abstractNum>
+  <w:abstractNum w:abstractNumId="17" w15:restartNumberingAfterBreak="0">
+    <w:nsid w:val="7E01480E"/>
+    <w:multiLevelType w:val="multilevel"/>
+    <w:tmpl w:val="1E7494CC"/>
+    <w:lvl w:ilvl="0">
+      <w:start w:val="1"/>
+      <w:numFmt w:val="decimal"/>
+      <w:lvlText w:val="%1."/>
+      <w:lvlJc w:val="left"/>
+      <w:pPr>
+        <w:tabs>
+          <w:tab w:val="num" w:pos="720"/>
+        </w:tabs>
+        <w:ind w:left="720" w:hanging="360"/>
+      </w:pPr>
+    </w:lvl>
+    <w:lvl w:ilvl="1" w:tentative="1">
+      <w:start w:val="1"/>
+      <w:numFmt w:val="decimal"/>
+      <w:lvlText w:val="%2."/>
+      <w:lvlJc w:val="left"/>
+      <w:pPr>
+        <w:tabs>
+          <w:tab w:val="num" w:pos="1440"/>
+        </w:tabs>
+        <w:ind w:left="1440" w:hanging="360"/>
+      </w:pPr>
+    </w:lvl>
+    <w:lvl w:ilvl="2" w:tentative="1">
+      <w:start w:val="1"/>
+      <w:numFmt w:val="decimal"/>
+      <w:lvlText w:val="%3."/>
+      <w:lvlJc w:val="left"/>
+      <w:pPr>
+        <w:tabs>
+          <w:tab w:val="num" w:pos="2160"/>
+        </w:tabs>
+        <w:ind w:left="2160" w:hanging="360"/>
+      </w:pPr>
+    </w:lvl>
+    <w:lvl w:ilvl="3" w:tentative="1">
+      <w:start w:val="1"/>
+      <w:numFmt w:val="decimal"/>
+      <w:lvlText w:val="%4."/>
+      <w:lvlJc w:val="left"/>
+      <w:pPr>
+        <w:tabs>
+          <w:tab w:val="num" w:pos="2880"/>
+        </w:tabs>
+        <w:ind w:left="2880" w:hanging="360"/>
+      </w:pPr>
+    </w:lvl>
+    <w:lvl w:ilvl="4" w:tentative="1">
+      <w:start w:val="1"/>
+      <w:numFmt w:val="decimal"/>
+      <w:lvlText w:val="%5."/>
+      <w:lvlJc w:val="left"/>
+      <w:pPr>
+        <w:tabs>
+          <w:tab w:val="num" w:pos="3600"/>
+        </w:tabs>
+        <w:ind w:left="3600" w:hanging="360"/>
+      </w:pPr>
+    </w:lvl>
+    <w:lvl w:ilvl="5" w:tentative="1">
+      <w:start w:val="1"/>
+      <w:numFmt w:val="decimal"/>
+      <w:lvlText w:val="%6."/>
+      <w:lvlJc w:val="left"/>
+      <w:pPr>
+        <w:tabs>
+          <w:tab w:val="num" w:pos="4320"/>
+        </w:tabs>
+        <w:ind w:left="4320" w:hanging="360"/>
+      </w:pPr>
+    </w:lvl>
+    <w:lvl w:ilvl="6" w:tentative="1">
+      <w:start w:val="1"/>
+      <w:numFmt w:val="decimal"/>
+      <w:lvlText w:val="%7."/>
+      <w:lvlJc w:val="left"/>
+      <w:pPr>
+        <w:tabs>
+          <w:tab w:val="num" w:pos="5040"/>
+        </w:tabs>
+        <w:ind w:left="5040" w:hanging="360"/>
+      </w:pPr>
+    </w:lvl>
+    <w:lvl w:ilvl="7" w:tentative="1">
+      <w:start w:val="1"/>
+      <w:numFmt w:val="decimal"/>
+      <w:lvlText w:val="%8."/>
+      <w:lvlJc w:val="left"/>
+      <w:pPr>
+        <w:tabs>
+          <w:tab w:val="num" w:pos="5760"/>
+        </w:tabs>
+        <w:ind w:left="5760" w:hanging="360"/>
+      </w:pPr>
+    </w:lvl>
+    <w:lvl w:ilvl="8" w:tentative="1">
+      <w:start w:val="1"/>
+      <w:numFmt w:val="decimal"/>
+      <w:lvlText w:val="%9."/>
+      <w:lvlJc w:val="left"/>
+      <w:pPr>
+        <w:tabs>
+          <w:tab w:val="num" w:pos="6480"/>
+        </w:tabs>
+        <w:ind w:left="6480" w:hanging="360"/>
+      </w:pPr>
+    </w:lvl>
+  </w:abstractNum>
   <w:num w:numId="1" w16cid:durableId="930815020">
     <w:abstractNumId w:val="4"/>
   </w:num>
@@ -29698,6 +30089,9 @@
   </w:num>
   <w:num w:numId="17" w16cid:durableId="1509323430">
     <w:abstractNumId w:val="0"/>
+  </w:num>
+  <w:num w:numId="18" w16cid:durableId="1860006081">
+    <w:abstractNumId w:val="17"/>
   </w:num>
 </w:numbering>
 </file>

</xml_diff>